<commit_message>
Endrer det som var i rødt
</commit_message>
<xml_diff>
--- a/Arbeidskontrakt.docx
+++ b/Arbeidskontrakt.docx
@@ -1,6 +1,6 @@
 
 <file path=word/document.xml><?xml version="1.0" encoding="utf-8"?>
-<w:document xmlns:wpc="http://schemas.microsoft.com/office/word/2010/wordprocessingCanvas" xmlns:mc="http://schemas.openxmlformats.org/markup-compatibility/2006" xmlns:o="urn:schemas-microsoft-com:office:office" xmlns:r="http://schemas.openxmlformats.org/officeDocument/2006/relationships" xmlns:m="http://schemas.openxmlformats.org/officeDocument/2006/math" xmlns:v="urn:schemas-microsoft-com:vml" xmlns:wp14="http://schemas.microsoft.com/office/word/2010/wordprocessingDrawing" xmlns:wp="http://schemas.openxmlformats.org/drawingml/2006/wordprocessingDrawing" xmlns:w10="urn:schemas-microsoft-com:office:word" xmlns:w="http://schemas.openxmlformats.org/wordprocessingml/2006/main" xmlns:w14="http://schemas.microsoft.com/office/word/2010/wordml" xmlns:w15="http://schemas.microsoft.com/office/word/2012/wordml" xmlns:wpg="http://schemas.microsoft.com/office/word/2010/wordprocessingGroup" xmlns:wpi="http://schemas.microsoft.com/office/word/2010/wordprocessingInk" xmlns:wne="http://schemas.microsoft.com/office/word/2006/wordml" xmlns:wps="http://schemas.microsoft.com/office/word/2010/wordprocessingShape" mc:Ignorable="w14 w15 wp14">
+<w:document xmlns:wpc="http://schemas.microsoft.com/office/word/2010/wordprocessingCanvas" xmlns:mo="http://schemas.microsoft.com/office/mac/office/2008/main" xmlns:mc="http://schemas.openxmlformats.org/markup-compatibility/2006" xmlns:mv="urn:schemas-microsoft-com:mac:vml" xmlns:o="urn:schemas-microsoft-com:office:office" xmlns:r="http://schemas.openxmlformats.org/officeDocument/2006/relationships" xmlns:m="http://schemas.openxmlformats.org/officeDocument/2006/math" xmlns:v="urn:schemas-microsoft-com:vml" xmlns:wp14="http://schemas.microsoft.com/office/word/2010/wordprocessingDrawing" xmlns:wp="http://schemas.openxmlformats.org/drawingml/2006/wordprocessingDrawing" xmlns:w10="urn:schemas-microsoft-com:office:word" xmlns:w="http://schemas.openxmlformats.org/wordprocessingml/2006/main" xmlns:w14="http://schemas.microsoft.com/office/word/2010/wordml" xmlns:wpg="http://schemas.microsoft.com/office/word/2010/wordprocessingGroup" xmlns:wpi="http://schemas.microsoft.com/office/word/2010/wordprocessingInk" xmlns:wne="http://schemas.microsoft.com/office/word/2006/wordml" xmlns:wps="http://schemas.microsoft.com/office/word/2010/wordprocessingShape" mc:Ignorable="w14 wp14">
   <w:body>
     <w:p>
       <w:pPr>
@@ -87,26 +87,25 @@
           <w:szCs w:val="23"/>
           <w:lang w:val="nb-NO"/>
         </w:rPr>
-        <w:t xml:space="preserve">Vi skal gjennomføre et designprosjekt og utarbeide en rapport med tilhørende prosessdokumentasjon innen </w:t>
-      </w:r>
-      <w:r>
-        <w:rPr>
-          <w:rFonts w:ascii="Times New Roman" w:hAnsi="Times New Roman" w:cs="Times New Roman"/>
-          <w:color w:val="FF0000"/>
-          <w:sz w:val="23"/>
-          <w:szCs w:val="23"/>
-          <w:lang w:val="nb-NO"/>
-        </w:rPr>
-        <w:t>19?</w:t>
-      </w:r>
-      <w:r>
-        <w:rPr>
-          <w:rFonts w:ascii="Times New Roman" w:hAnsi="Times New Roman" w:cs="Times New Roman"/>
-          <w:sz w:val="23"/>
-          <w:szCs w:val="23"/>
-          <w:lang w:val="nb-NO"/>
-        </w:rPr>
-        <w:t xml:space="preserve"> 20.03.15. </w:t>
+        <w:t>Vi skal gjennomføre et designprosjekt og utarbeide en rapport med tilhørende prosessdokumentasjon innen</w:t>
+      </w:r>
+      <w:r>
+        <w:rPr>
+          <w:rFonts w:ascii="Times New Roman" w:hAnsi="Times New Roman" w:cs="Times New Roman"/>
+          <w:sz w:val="23"/>
+          <w:szCs w:val="23"/>
+          <w:lang w:val="nb-NO"/>
+        </w:rPr>
+        <w:t xml:space="preserve"> 19</w:t>
+      </w:r>
+      <w:r>
+        <w:rPr>
+          <w:rFonts w:ascii="Times New Roman" w:hAnsi="Times New Roman" w:cs="Times New Roman"/>
+          <w:sz w:val="23"/>
+          <w:szCs w:val="23"/>
+          <w:lang w:val="nb-NO"/>
+        </w:rPr>
+        <w:t xml:space="preserve">.03.15. </w:t>
       </w:r>
     </w:p>
     <w:p>
@@ -148,26 +147,44 @@
           <w:szCs w:val="23"/>
           <w:lang w:val="nb-NO"/>
         </w:rPr>
-        <w:t xml:space="preserve">Prosjektet skal gjennomføres med like stort fokus på prosessen som rapporten, men viktigst er det å ha kundens behov i fokus </w:t>
-      </w:r>
-      <w:r>
-        <w:rPr>
-          <w:rFonts w:ascii="Times New Roman" w:hAnsi="Times New Roman" w:cs="Times New Roman"/>
-          <w:color w:val="FF0000"/>
-          <w:sz w:val="23"/>
-          <w:szCs w:val="23"/>
-          <w:lang w:val="nb-NO"/>
-        </w:rPr>
-        <w:t>usability?</w:t>
-      </w:r>
-      <w:r>
-        <w:rPr>
-          <w:rFonts w:ascii="Times New Roman" w:hAnsi="Times New Roman" w:cs="Times New Roman"/>
-          <w:sz w:val="23"/>
-          <w:szCs w:val="23"/>
-          <w:lang w:val="nb-NO"/>
-        </w:rPr>
-        <w:t xml:space="preserve">. </w:t>
+        <w:t>Prosjektet skal gjennomføres med like stort fokus på prosessen som rapporten, men viktigst er det å ha kundens behov i fokus</w:t>
+      </w:r>
+      <w:r>
+        <w:rPr>
+          <w:rFonts w:ascii="Times New Roman" w:hAnsi="Times New Roman" w:cs="Times New Roman"/>
+          <w:sz w:val="23"/>
+          <w:szCs w:val="23"/>
+          <w:lang w:val="nb-NO"/>
+        </w:rPr>
+        <w:t xml:space="preserve"> og</w:t>
+      </w:r>
+      <w:r>
+        <w:rPr>
+          <w:rFonts w:ascii="Times New Roman" w:hAnsi="Times New Roman" w:cs="Times New Roman"/>
+          <w:sz w:val="23"/>
+          <w:szCs w:val="23"/>
+          <w:lang w:val="nb-NO"/>
+        </w:rPr>
+        <w:t xml:space="preserve"> </w:t>
+      </w:r>
+      <w:r>
+        <w:rPr>
+          <w:rFonts w:ascii="Times New Roman" w:hAnsi="Times New Roman" w:cs="Times New Roman"/>
+          <w:color w:val="auto"/>
+          <w:sz w:val="23"/>
+          <w:szCs w:val="23"/>
+          <w:lang w:val="nb-NO"/>
+        </w:rPr>
+        <w:t>usability.</w:t>
+      </w:r>
+      <w:r>
+        <w:rPr>
+          <w:rFonts w:ascii="Times New Roman" w:hAnsi="Times New Roman" w:cs="Times New Roman"/>
+          <w:sz w:val="23"/>
+          <w:szCs w:val="23"/>
+          <w:lang w:val="nb-NO"/>
+        </w:rPr>
+        <w:t xml:space="preserve"> </w:t>
       </w:r>
     </w:p>
     <w:p>
@@ -209,26 +226,36 @@
           <w:szCs w:val="23"/>
           <w:lang w:val="nb-NO"/>
         </w:rPr>
-        <w:t xml:space="preserve">Viktigste kriterium for suksess er at kunden er tilfreds med resultatet og at akseptansetesten resulterer i aksept fra kundens side </w:t>
-      </w:r>
-      <w:r>
-        <w:rPr>
-          <w:rFonts w:ascii="Times New Roman" w:hAnsi="Times New Roman" w:cs="Times New Roman"/>
-          <w:color w:val="FF0000"/>
-          <w:sz w:val="23"/>
-          <w:szCs w:val="23"/>
-          <w:lang w:val="nb-NO"/>
-        </w:rPr>
-        <w:t>lite weird formulering?</w:t>
-      </w:r>
-      <w:r>
-        <w:rPr>
-          <w:rFonts w:ascii="Times New Roman" w:hAnsi="Times New Roman" w:cs="Times New Roman"/>
-          <w:sz w:val="23"/>
-          <w:szCs w:val="23"/>
-          <w:lang w:val="nb-NO"/>
-        </w:rPr>
-        <w:t xml:space="preserve">. </w:t>
+        <w:t>Viktigste kriterium for karakter målsetningen</w:t>
+      </w:r>
+      <w:r>
+        <w:rPr>
+          <w:rFonts w:ascii="Times New Roman" w:hAnsi="Times New Roman" w:cs="Times New Roman"/>
+          <w:sz w:val="23"/>
+          <w:szCs w:val="23"/>
+          <w:lang w:val="nb-NO"/>
+        </w:rPr>
+        <w:t xml:space="preserve"> er at kunden er tilfreds med resultatet</w:t>
+      </w:r>
+      <w:r>
+        <w:rPr>
+          <w:rFonts w:ascii="Times New Roman" w:hAnsi="Times New Roman" w:cs="Times New Roman"/>
+          <w:sz w:val="23"/>
+          <w:szCs w:val="23"/>
+          <w:lang w:val="nb-NO"/>
+        </w:rPr>
+        <w:t>.</w:t>
+      </w:r>
+      <w:bookmarkStart w:id="0" w:name="_GoBack"/>
+      <w:bookmarkEnd w:id="0"/>
+      <w:r>
+        <w:rPr>
+          <w:rFonts w:ascii="Times New Roman" w:hAnsi="Times New Roman" w:cs="Times New Roman"/>
+          <w:sz w:val="23"/>
+          <w:szCs w:val="23"/>
+          <w:lang w:val="nb-NO"/>
+        </w:rPr>
+        <w:t xml:space="preserve"> </w:t>
       </w:r>
     </w:p>
     <w:p>
@@ -457,9 +484,135 @@
           <w:szCs w:val="23"/>
           <w:lang w:val="nb-NO"/>
         </w:rPr>
-        <w:t xml:space="preserve">Kommunikasjon internt i gruppen. Alle gruppemedlemmer utveksler mobilnummer, epost-adresse og adresser for å effektivt kunne kommunisere med hverandre. Denne informasjonen skal tilgjengeliggjøres på nettet </w:t>
-      </w:r>
-      <w:r>
+        <w:t>Kommunikasjon internt i gruppen. Alle gruppemedlemmer utveksler mobilnummer, epost-adresse og adresser for å effektivt kunne kommunisere med hverandre. Denne informasjonen skal tilgjengeligg</w:t>
+      </w:r>
+      <w:r>
+        <w:rPr>
+          <w:rFonts w:ascii="Times New Roman" w:hAnsi="Times New Roman" w:cs="Times New Roman"/>
+          <w:sz w:val="23"/>
+          <w:szCs w:val="23"/>
+          <w:lang w:val="nb-NO"/>
+        </w:rPr>
+        <w:t xml:space="preserve">jøres på </w:t>
+      </w:r>
+      <w:r>
+        <w:rPr>
+          <w:rFonts w:ascii="Times New Roman" w:hAnsi="Times New Roman" w:cs="Times New Roman"/>
+          <w:color w:val="auto"/>
+          <w:sz w:val="23"/>
+          <w:szCs w:val="23"/>
+          <w:lang w:val="nb-NO"/>
+        </w:rPr>
+        <w:t>github</w:t>
+      </w:r>
+      <w:r>
+        <w:rPr>
+          <w:rFonts w:ascii="Times New Roman" w:hAnsi="Times New Roman" w:cs="Times New Roman"/>
+          <w:sz w:val="23"/>
+          <w:szCs w:val="23"/>
+          <w:lang w:val="nb-NO"/>
+        </w:rPr>
+        <w:t xml:space="preserve"> slik at alle vet hvordan de andre kan kontaktes. </w:t>
+      </w:r>
+    </w:p>
+    <w:p>
+      <w:pPr>
+        <w:pStyle w:val="Default"/>
+        <w:spacing w:after="164"/>
+        <w:rPr>
+          <w:rFonts w:ascii="Times New Roman" w:hAnsi="Times New Roman" w:cs="Times New Roman"/>
+          <w:sz w:val="23"/>
+          <w:szCs w:val="23"/>
+          <w:lang w:val="nb-NO"/>
+        </w:rPr>
+      </w:pPr>
+      <w:r>
+        <w:rPr>
+          <w:rFonts w:ascii="Times New Roman" w:hAnsi="Times New Roman" w:cs="Times New Roman"/>
+          <w:sz w:val="23"/>
+          <w:szCs w:val="23"/>
+          <w:lang w:val="nb-NO"/>
+        </w:rPr>
+        <w:t xml:space="preserve">Fravær (planlagt og uplanlagt) skal meldes i god tid – eller snarest mulig - til prosjektleder på den måten som gruppen bestemmer. </w:t>
+      </w:r>
+    </w:p>
+    <w:p>
+      <w:pPr>
+        <w:pStyle w:val="Default"/>
+        <w:spacing w:after="164"/>
+        <w:rPr>
+          <w:rFonts w:ascii="Times New Roman" w:hAnsi="Times New Roman" w:cs="Times New Roman"/>
+          <w:sz w:val="23"/>
+          <w:szCs w:val="23"/>
+          <w:lang w:val="nb-NO"/>
+        </w:rPr>
+      </w:pPr>
+      <w:r>
+        <w:rPr>
+          <w:rFonts w:ascii="Times New Roman" w:hAnsi="Times New Roman" w:cs="Times New Roman"/>
+          <w:sz w:val="23"/>
+          <w:szCs w:val="23"/>
+          <w:lang w:val="nb-NO"/>
+        </w:rPr>
+        <w:t xml:space="preserve">Alle avgjørelser søkes løst ved konsensus. Ved uenighet avgjør flertallet i gruppen. </w:t>
+      </w:r>
+    </w:p>
+    <w:p>
+      <w:pPr>
+        <w:pStyle w:val="Default"/>
+        <w:rPr>
+          <w:rFonts w:ascii="Times New Roman" w:hAnsi="Times New Roman" w:cs="Times New Roman"/>
+          <w:sz w:val="23"/>
+          <w:szCs w:val="23"/>
+          <w:lang w:val="nb-NO"/>
+        </w:rPr>
+      </w:pPr>
+      <w:r>
+        <w:rPr>
+          <w:rFonts w:ascii="Times New Roman" w:hAnsi="Times New Roman" w:cs="Times New Roman"/>
+          <w:sz w:val="23"/>
+          <w:szCs w:val="23"/>
+          <w:lang w:val="nb-NO"/>
+        </w:rPr>
+        <w:t xml:space="preserve">Alle skal bidra. En forventer engasjement og aktiv deltakelse i forbindelse med gruppearbeid og møter. </w:t>
+      </w:r>
+    </w:p>
+    <w:p>
+      <w:pPr>
+        <w:pStyle w:val="Default"/>
+        <w:rPr>
+          <w:rFonts w:ascii="Times New Roman" w:hAnsi="Times New Roman" w:cs="Times New Roman"/>
+          <w:sz w:val="23"/>
+          <w:szCs w:val="23"/>
+          <w:lang w:val="nb-NO"/>
+        </w:rPr>
+      </w:pPr>
+    </w:p>
+    <w:p>
+      <w:pPr>
+        <w:pStyle w:val="Default"/>
+        <w:spacing w:after="167"/>
+        <w:rPr>
+          <w:rFonts w:ascii="Times New Roman" w:hAnsi="Times New Roman" w:cs="Times New Roman"/>
+          <w:sz w:val="23"/>
+          <w:szCs w:val="23"/>
+          <w:lang w:val="nb-NO"/>
+        </w:rPr>
+      </w:pPr>
+      <w:r>
+        <w:rPr>
+          <w:rFonts w:ascii="Times New Roman" w:hAnsi="Times New Roman" w:cs="Times New Roman"/>
+          <w:sz w:val="23"/>
+          <w:szCs w:val="23"/>
+          <w:lang w:val="nb-NO"/>
+        </w:rPr>
+        <w:t xml:space="preserve">Melding ved avvik. Dersom noen i gruppen har problemer med å utføre arbeidsoppgaver eller blir forhindret fra å møte opp til prosjektmøter og samlinger, meldes dette omgående til lederen </w:t>
+      </w:r>
+    </w:p>
+    <w:p>
+      <w:pPr>
+        <w:pStyle w:val="Default"/>
+        <w:spacing w:after="167"/>
         <w:rPr>
           <w:rFonts w:ascii="Times New Roman" w:hAnsi="Times New Roman" w:cs="Times New Roman"/>
           <w:color w:val="FF0000"/>
@@ -467,90 +620,55 @@
           <w:szCs w:val="23"/>
           <w:lang w:val="nb-NO"/>
         </w:rPr>
-        <w:t>github?</w:t>
-      </w:r>
-      <w:r>
-        <w:rPr>
-          <w:rFonts w:ascii="Times New Roman" w:hAnsi="Times New Roman" w:cs="Times New Roman"/>
-          <w:sz w:val="23"/>
-          <w:szCs w:val="23"/>
-          <w:lang w:val="nb-NO"/>
-        </w:rPr>
-        <w:t xml:space="preserve"> slik at alle vet hvordan de andre kan kontaktes. </w:t>
-      </w:r>
-    </w:p>
-    <w:p>
-      <w:pPr>
-        <w:pStyle w:val="Default"/>
-        <w:spacing w:after="164"/>
-        <w:rPr>
-          <w:rFonts w:ascii="Times New Roman" w:hAnsi="Times New Roman" w:cs="Times New Roman"/>
-          <w:sz w:val="23"/>
-          <w:szCs w:val="23"/>
-          <w:lang w:val="nb-NO"/>
-        </w:rPr>
-      </w:pPr>
-      <w:r>
-        <w:rPr>
-          <w:rFonts w:ascii="Times New Roman" w:hAnsi="Times New Roman" w:cs="Times New Roman"/>
-          <w:sz w:val="23"/>
-          <w:szCs w:val="23"/>
-          <w:lang w:val="nb-NO"/>
-        </w:rPr>
-        <w:t xml:space="preserve">Fravær (planlagt og uplanlagt) skal meldes i god tid – eller snarest mulig - til prosjektleder på den måten som gruppen bestemmer. </w:t>
-      </w:r>
-    </w:p>
-    <w:p>
-      <w:pPr>
-        <w:pStyle w:val="Default"/>
-        <w:spacing w:after="164"/>
-        <w:rPr>
-          <w:rFonts w:ascii="Times New Roman" w:hAnsi="Times New Roman" w:cs="Times New Roman"/>
-          <w:sz w:val="23"/>
-          <w:szCs w:val="23"/>
-          <w:lang w:val="nb-NO"/>
-        </w:rPr>
-      </w:pPr>
-      <w:r>
-        <w:rPr>
-          <w:rFonts w:ascii="Times New Roman" w:hAnsi="Times New Roman" w:cs="Times New Roman"/>
-          <w:sz w:val="23"/>
-          <w:szCs w:val="23"/>
-          <w:lang w:val="nb-NO"/>
-        </w:rPr>
-        <w:t xml:space="preserve">Alle avgjørelser søkes løst ved konsensus. Ved uenighet avgjør flertallet i gruppen. </w:t>
-      </w:r>
-    </w:p>
-    <w:p>
-      <w:pPr>
-        <w:pStyle w:val="Default"/>
-        <w:rPr>
-          <w:rFonts w:ascii="Times New Roman" w:hAnsi="Times New Roman" w:cs="Times New Roman"/>
-          <w:sz w:val="23"/>
-          <w:szCs w:val="23"/>
-          <w:lang w:val="nb-NO"/>
-        </w:rPr>
-      </w:pPr>
-      <w:r>
-        <w:rPr>
-          <w:rFonts w:ascii="Times New Roman" w:hAnsi="Times New Roman" w:cs="Times New Roman"/>
-          <w:sz w:val="23"/>
-          <w:szCs w:val="23"/>
-          <w:lang w:val="nb-NO"/>
-        </w:rPr>
-        <w:t xml:space="preserve">Alle skal bidra. En forventer engasjement og aktiv deltakelse i forbindelse med gruppearbeid og møter. </w:t>
-      </w:r>
-    </w:p>
-    <w:p>
-      <w:pPr>
-        <w:pStyle w:val="Default"/>
-        <w:rPr>
-          <w:rFonts w:ascii="Times New Roman" w:hAnsi="Times New Roman" w:cs="Times New Roman"/>
-          <w:sz w:val="23"/>
-          <w:szCs w:val="23"/>
-          <w:lang w:val="nb-NO"/>
-        </w:rPr>
-      </w:pPr>
+      </w:pPr>
+      <w:r>
+        <w:rPr>
+          <w:rFonts w:ascii="Times New Roman" w:hAnsi="Times New Roman" w:cs="Times New Roman"/>
+          <w:sz w:val="23"/>
+          <w:szCs w:val="23"/>
+          <w:lang w:val="nb-NO"/>
+        </w:rPr>
+        <w:t xml:space="preserve">Oppmøte </w:t>
+      </w:r>
+      <w:r>
+        <w:rPr>
+          <w:rFonts w:ascii="Times New Roman" w:hAnsi="Times New Roman" w:cs="Times New Roman"/>
+          <w:color w:val="auto"/>
+          <w:sz w:val="23"/>
+          <w:szCs w:val="23"/>
+          <w:lang w:val="nb-NO"/>
+        </w:rPr>
+        <w:t>hver</w:t>
+      </w:r>
+      <w:r>
+        <w:rPr>
+          <w:rFonts w:ascii="Times New Roman" w:hAnsi="Times New Roman" w:cs="Times New Roman"/>
+          <w:color w:val="auto"/>
+          <w:sz w:val="23"/>
+          <w:szCs w:val="23"/>
+          <w:lang w:val="nb-NO"/>
+        </w:rPr>
+        <w:t xml:space="preserve"> dag</w:t>
+      </w:r>
+      <w:r>
+        <w:rPr>
+          <w:rFonts w:ascii="Times New Roman" w:hAnsi="Times New Roman" w:cs="Times New Roman"/>
+          <w:color w:val="auto"/>
+          <w:sz w:val="23"/>
+          <w:szCs w:val="23"/>
+          <w:lang w:val="nb-NO"/>
+        </w:rPr>
+        <w:t>,</w:t>
+      </w:r>
+      <w:r>
+        <w:rPr>
+          <w:rFonts w:ascii="Times New Roman" w:hAnsi="Times New Roman" w:cs="Times New Roman"/>
+          <w:sz w:val="23"/>
+          <w:szCs w:val="23"/>
+          <w:lang w:val="nb-NO"/>
+        </w:rPr>
+        <w:t xml:space="preserve"> hver uke, så lenge det er prosjekt uke kl. 09.00, det er møteplikt. </w:t>
+      </w:r>
     </w:p>
     <w:p>
       <w:pPr>
@@ -570,7 +688,7 @@
           <w:szCs w:val="23"/>
           <w:lang w:val="nb-NO"/>
         </w:rPr>
-        <w:t xml:space="preserve">Melding ved avvik. Dersom noen i gruppen har problemer med å utføre arbeidsoppgaver eller blir forhindret fra å møte opp til prosjektmøter og samlinger, meldes dette omgående til lederen </w:t>
+        <w:t>Møter avholdes hver uke, fortrinnsvis 2 dager i uken kl. 10.00, det er møteplikt.</w:t>
       </w:r>
     </w:p>
     <w:p>
@@ -579,39 +697,19 @@
         <w:spacing w:after="167"/>
         <w:rPr>
           <w:rFonts w:ascii="Times New Roman" w:hAnsi="Times New Roman" w:cs="Times New Roman"/>
-          <w:color w:val="FF0000"/>
-          <w:sz w:val="23"/>
-          <w:szCs w:val="23"/>
-          <w:lang w:val="nb-NO"/>
-        </w:rPr>
-      </w:pPr>
-      <w:r>
-        <w:rPr>
-          <w:rFonts w:ascii="Times New Roman" w:hAnsi="Times New Roman" w:cs="Times New Roman"/>
-          <w:sz w:val="23"/>
-          <w:szCs w:val="23"/>
-          <w:lang w:val="nb-NO"/>
-        </w:rPr>
-        <w:t xml:space="preserve">Oppmøte </w:t>
-      </w:r>
-      <w:r>
-        <w:rPr>
-          <w:rFonts w:ascii="Times New Roman" w:hAnsi="Times New Roman" w:cs="Times New Roman"/>
-          <w:color w:val="FF0000"/>
-          <w:sz w:val="23"/>
-          <w:szCs w:val="23"/>
-          <w:lang w:val="nb-NO"/>
-        </w:rPr>
-        <w:t>varje dag?</w:t>
-      </w:r>
-      <w:r>
-        <w:rPr>
-          <w:rFonts w:ascii="Times New Roman" w:hAnsi="Times New Roman" w:cs="Times New Roman"/>
-          <w:sz w:val="23"/>
-          <w:szCs w:val="23"/>
-          <w:lang w:val="nb-NO"/>
-        </w:rPr>
-        <w:t xml:space="preserve"> hver uke, så lenge det er prosjekt uke kl. 09.00, det er møteplikt. </w:t>
+          <w:sz w:val="23"/>
+          <w:szCs w:val="23"/>
+          <w:lang w:val="nb-NO"/>
+        </w:rPr>
+      </w:pPr>
+      <w:r>
+        <w:rPr>
+          <w:rFonts w:ascii="Times New Roman" w:hAnsi="Times New Roman" w:cs="Times New Roman"/>
+          <w:sz w:val="23"/>
+          <w:szCs w:val="23"/>
+          <w:lang w:val="nb-NO"/>
+        </w:rPr>
+        <w:t xml:space="preserve">Møtereferat fra forrige møte skal godkjennes på hvert møte, alle må ha lest dette. </w:t>
       </w:r>
     </w:p>
     <w:p>
@@ -632,7 +730,7 @@
           <w:szCs w:val="23"/>
           <w:lang w:val="nb-NO"/>
         </w:rPr>
-        <w:t>Møter avholdes hver uke, fortrinnsvis 2 dager i uken kl. 10.00, det er møteplikt.</w:t>
+        <w:t xml:space="preserve">Hvert enkelt gruppemedlem forplikter seg til å utføre arbeidsoppgavene som blir bestemt på møtene innen tidsfristene som blir satt. </w:t>
       </w:r>
     </w:p>
     <w:p>
@@ -653,7 +751,7 @@
           <w:szCs w:val="23"/>
           <w:lang w:val="nb-NO"/>
         </w:rPr>
-        <w:t xml:space="preserve">Møtereferat fra forrige møte skal godkjennes på hvert møte, alle må ha lest dette. </w:t>
+        <w:t xml:space="preserve">Alle gruppemedlemmene må rapportere om avtalt / pålagt / utført arbeid på hvert møte. Særlig er dette viktig viss avvik oppstår. </w:t>
       </w:r>
     </w:p>
     <w:p>
@@ -674,7 +772,47 @@
           <w:szCs w:val="23"/>
           <w:lang w:val="nb-NO"/>
         </w:rPr>
-        <w:t xml:space="preserve">Hvert enkelt gruppemedlem forplikter seg til å utføre arbeidsoppgavene som blir bestemt på møtene innen tidsfristene som blir satt. </w:t>
+        <w:t xml:space="preserve">Plagiat. ”Copy and Paste” aksepteres ikke, og fører til advarsel umiddelbart. </w:t>
+      </w:r>
+    </w:p>
+    <w:p>
+      <w:pPr>
+        <w:pStyle w:val="Default"/>
+        <w:rPr>
+          <w:rFonts w:ascii="Times New Roman" w:hAnsi="Times New Roman" w:cs="Times New Roman"/>
+          <w:sz w:val="23"/>
+          <w:szCs w:val="23"/>
+          <w:lang w:val="nb-NO"/>
+        </w:rPr>
+      </w:pPr>
+      <w:r>
+        <w:rPr>
+          <w:rFonts w:ascii="Times New Roman" w:hAnsi="Times New Roman" w:cs="Times New Roman"/>
+          <w:sz w:val="23"/>
+          <w:szCs w:val="23"/>
+          <w:lang w:val="nb-NO"/>
+        </w:rPr>
+        <w:lastRenderedPageBreak/>
+        <w:t>Konsekvenser ved brudd på arbeidskontrakten. Dersom et gruppemedlem ikke bidrar til at gruppen når målene som er beskrevet under pkt.1, misligholder sitt ansvar som er beskrevet under pkt.2 eller forsømmer prosedyrene beskrevet i pkt. 3.0-3.</w:t>
+      </w:r>
+      <w:r>
+        <w:rPr>
+          <w:rFonts w:ascii="Times New Roman" w:hAnsi="Times New Roman" w:cs="Times New Roman"/>
+          <w:color w:val="auto"/>
+          <w:sz w:val="23"/>
+          <w:szCs w:val="23"/>
+          <w:lang w:val="nb-NO"/>
+        </w:rPr>
+        <w:t>1</w:t>
+      </w:r>
+      <w:r>
+        <w:rPr>
+          <w:rFonts w:ascii="Times New Roman" w:hAnsi="Times New Roman" w:cs="Times New Roman"/>
+          <w:sz w:val="23"/>
+          <w:szCs w:val="23"/>
+          <w:lang w:val="nb-NO"/>
+        </w:rPr>
+        <w:t xml:space="preserve">, kan denne personen til slutt ekskluderes fra gruppen. Følgende prosedyre gjelder da: </w:t>
       </w:r>
     </w:p>
     <w:p>
@@ -695,7 +833,27 @@
           <w:szCs w:val="23"/>
           <w:lang w:val="nb-NO"/>
         </w:rPr>
-        <w:t xml:space="preserve">Alle gruppemedlemmene må rapportere om avtalt / pålagt / utført arbeid på hvert møte. Særlig er dette viktig viss avvik oppstår. </w:t>
+        <w:t xml:space="preserve">Personen får en skriftlig advarsel med henvisning til hvilke punkter i arbeidskontrakten som er brutt. </w:t>
+      </w:r>
+    </w:p>
+    <w:p>
+      <w:pPr>
+        <w:pStyle w:val="Default"/>
+        <w:rPr>
+          <w:rFonts w:ascii="Times New Roman" w:hAnsi="Times New Roman" w:cs="Times New Roman"/>
+          <w:sz w:val="23"/>
+          <w:szCs w:val="23"/>
+          <w:lang w:val="nb-NO"/>
+        </w:rPr>
+      </w:pPr>
+      <w:r>
+        <w:rPr>
+          <w:rFonts w:ascii="Times New Roman" w:hAnsi="Times New Roman" w:cs="Times New Roman"/>
+          <w:sz w:val="23"/>
+          <w:szCs w:val="23"/>
+          <w:lang w:val="nb-NO"/>
+        </w:rPr>
+        <w:t xml:space="preserve">Advarselen skal inneholde en tidsfrist for personen til å forbedre forholdene. </w:t>
       </w:r>
     </w:p>
     <w:p>
@@ -716,109 +874,25 @@
           <w:szCs w:val="23"/>
           <w:lang w:val="nb-NO"/>
         </w:rPr>
-        <w:lastRenderedPageBreak/>
-        <w:t xml:space="preserve">Plagiat. ”Copy and Paste” aksepteres ikke, og fører til advarsel umiddelbart. </w:t>
-      </w:r>
-    </w:p>
-    <w:p>
-      <w:pPr>
-        <w:pStyle w:val="Default"/>
-        <w:rPr>
-          <w:rFonts w:ascii="Times New Roman" w:hAnsi="Times New Roman" w:cs="Times New Roman"/>
-          <w:sz w:val="23"/>
-          <w:szCs w:val="23"/>
-          <w:lang w:val="nb-NO"/>
-        </w:rPr>
-      </w:pPr>
-      <w:r>
-        <w:rPr>
-          <w:rFonts w:ascii="Times New Roman" w:hAnsi="Times New Roman" w:cs="Times New Roman"/>
-          <w:sz w:val="23"/>
-          <w:szCs w:val="23"/>
-          <w:lang w:val="nb-NO"/>
-        </w:rPr>
-        <w:t>Konsekvenser ved brudd på arbeidskontrakten. Dersom et gruppemedlem ikke bidrar til at gruppen når målene som er beskrevet under pkt.1, misligholder sitt ansvar som er beskrevet under pkt.2 eller forsømmer prosedyrene beskrevet i pkt. 3.0-3.</w:t>
-      </w:r>
-      <w:r>
-        <w:rPr>
-          <w:rFonts w:ascii="Times New Roman" w:hAnsi="Times New Roman" w:cs="Times New Roman"/>
-          <w:color w:val="FF0000"/>
-          <w:sz w:val="23"/>
-          <w:szCs w:val="23"/>
-          <w:lang w:val="nb-NO"/>
-        </w:rPr>
-        <w:t>0?</w:t>
-      </w:r>
-      <w:r>
-        <w:rPr>
-          <w:rFonts w:ascii="Times New Roman" w:hAnsi="Times New Roman" w:cs="Times New Roman"/>
-          <w:sz w:val="23"/>
-          <w:szCs w:val="23"/>
-          <w:lang w:val="nb-NO"/>
-        </w:rPr>
-        <w:t xml:space="preserve">9, kan denne personen til slutt ekskluderes fra gruppen. Følgende prosedyre gjelder da: </w:t>
-      </w:r>
-    </w:p>
-    <w:p>
-      <w:pPr>
-        <w:pStyle w:val="Default"/>
-        <w:spacing w:after="167"/>
-        <w:rPr>
-          <w:rFonts w:ascii="Times New Roman" w:hAnsi="Times New Roman" w:cs="Times New Roman"/>
-          <w:sz w:val="23"/>
-          <w:szCs w:val="23"/>
-          <w:lang w:val="nb-NO"/>
-        </w:rPr>
-      </w:pPr>
-      <w:r>
-        <w:rPr>
-          <w:rFonts w:ascii="Times New Roman" w:hAnsi="Times New Roman" w:cs="Times New Roman"/>
-          <w:sz w:val="23"/>
-          <w:szCs w:val="23"/>
-          <w:lang w:val="nb-NO"/>
-        </w:rPr>
-        <w:t xml:space="preserve">Personen får en skriftlig advarsel med henvisning til hvilke punkter i arbeidskontrakten som er brutt. </w:t>
-      </w:r>
-    </w:p>
-    <w:p>
-      <w:pPr>
-        <w:pStyle w:val="Default"/>
-        <w:rPr>
-          <w:rFonts w:ascii="Times New Roman" w:hAnsi="Times New Roman" w:cs="Times New Roman"/>
-          <w:sz w:val="23"/>
-          <w:szCs w:val="23"/>
-          <w:lang w:val="nb-NO"/>
-        </w:rPr>
-      </w:pPr>
-      <w:r>
-        <w:rPr>
-          <w:rFonts w:ascii="Times New Roman" w:hAnsi="Times New Roman" w:cs="Times New Roman"/>
-          <w:sz w:val="23"/>
-          <w:szCs w:val="23"/>
-          <w:lang w:val="nb-NO"/>
-        </w:rPr>
-        <w:t xml:space="preserve">Advarselen skal inneholde en tidsfrist for personen til å forbedre forholdene. </w:t>
-      </w:r>
-    </w:p>
-    <w:p>
-      <w:pPr>
-        <w:pStyle w:val="Default"/>
-        <w:spacing w:after="167"/>
-        <w:rPr>
-          <w:rFonts w:ascii="Times New Roman" w:hAnsi="Times New Roman" w:cs="Times New Roman"/>
-          <w:sz w:val="23"/>
-          <w:szCs w:val="23"/>
-          <w:lang w:val="nb-NO"/>
-        </w:rPr>
-      </w:pPr>
-      <w:r>
-        <w:rPr>
-          <w:rFonts w:ascii="Times New Roman" w:hAnsi="Times New Roman" w:cs="Times New Roman"/>
-          <w:sz w:val="23"/>
-          <w:szCs w:val="23"/>
-          <w:lang w:val="nb-NO"/>
-        </w:rPr>
-        <w:t xml:space="preserve">Ved tidsfristens utløp skal saken taes opp som eget punkt på et prosjektmøte, der det skal avgjøres om </w:t>
+        <w:t>Ved t</w:t>
+      </w:r>
+      <w:r>
+        <w:rPr>
+          <w:rFonts w:ascii="Times New Roman" w:hAnsi="Times New Roman" w:cs="Times New Roman"/>
+          <w:sz w:val="23"/>
+          <w:szCs w:val="23"/>
+          <w:lang w:val="nb-NO"/>
+        </w:rPr>
+        <w:t>idsfristens utløp skal saken ta</w:t>
+      </w:r>
+      <w:r>
+        <w:rPr>
+          <w:rFonts w:ascii="Times New Roman" w:hAnsi="Times New Roman" w:cs="Times New Roman"/>
+          <w:sz w:val="23"/>
+          <w:szCs w:val="23"/>
+          <w:lang w:val="nb-NO"/>
+        </w:rPr>
+        <w:t xml:space="preserve">s opp som eget punkt på et prosjektmøte, der det skal avgjøres om </w:t>
       </w:r>
     </w:p>
     <w:p>
@@ -1266,8 +1340,6 @@
         </w:rPr>
         <w:t>_______________________ __________________________ __________________________</w:t>
       </w:r>
-      <w:bookmarkStart w:id="0" w:name="_GoBack"/>
-      <w:bookmarkEnd w:id="0"/>
     </w:p>
     <w:sectPr>
       <w:pgSz w:w="11900" w:h="16840"/>
@@ -1280,7 +1352,7 @@
 </file>
 
 <file path=word/styles.xml><?xml version="1.0" encoding="utf-8"?>
-<w:styles xmlns:mc="http://schemas.openxmlformats.org/markup-compatibility/2006" xmlns:r="http://schemas.openxmlformats.org/officeDocument/2006/relationships" xmlns:w="http://schemas.openxmlformats.org/wordprocessingml/2006/main" xmlns:w14="http://schemas.microsoft.com/office/word/2010/wordml" xmlns:w15="http://schemas.microsoft.com/office/word/2012/wordml" mc:Ignorable="w14 w15">
+<w:styles xmlns:mc="http://schemas.openxmlformats.org/markup-compatibility/2006" xmlns:r="http://schemas.openxmlformats.org/officeDocument/2006/relationships" xmlns:w="http://schemas.openxmlformats.org/wordprocessingml/2006/main" xmlns:w14="http://schemas.microsoft.com/office/word/2010/wordml" mc:Ignorable="w14">
   <w:docDefaults>
     <w:rPrDefault>
       <w:rPr>
@@ -1292,369 +1364,365 @@
     </w:rPrDefault>
     <w:pPrDefault/>
   </w:docDefaults>
-  <w:latentStyles w:defLockedState="0" w:defUIPriority="99" w:defSemiHidden="0" w:defUnhideWhenUsed="0" w:defQFormat="0" w:count="371">
-    <w:lsdException w:name="Normal" w:uiPriority="0" w:qFormat="1"/>
-    <w:lsdException w:name="heading 1" w:uiPriority="9" w:qFormat="1"/>
-    <w:lsdException w:name="heading 2" w:semiHidden="1" w:uiPriority="9" w:unhideWhenUsed="1" w:qFormat="1"/>
-    <w:lsdException w:name="heading 3" w:semiHidden="1" w:uiPriority="9" w:unhideWhenUsed="1" w:qFormat="1"/>
-    <w:lsdException w:name="heading 4" w:semiHidden="1" w:uiPriority="9" w:unhideWhenUsed="1" w:qFormat="1"/>
-    <w:lsdException w:name="heading 5" w:semiHidden="1" w:uiPriority="9" w:unhideWhenUsed="1" w:qFormat="1"/>
-    <w:lsdException w:name="heading 6" w:semiHidden="1" w:uiPriority="9" w:unhideWhenUsed="1" w:qFormat="1"/>
-    <w:lsdException w:name="heading 7" w:semiHidden="1" w:uiPriority="9" w:unhideWhenUsed="1" w:qFormat="1"/>
-    <w:lsdException w:name="heading 8" w:semiHidden="1" w:uiPriority="9" w:unhideWhenUsed="1" w:qFormat="1"/>
-    <w:lsdException w:name="heading 9" w:semiHidden="1" w:uiPriority="9" w:unhideWhenUsed="1" w:qFormat="1"/>
-    <w:lsdException w:name="index 1" w:semiHidden="1" w:unhideWhenUsed="1"/>
-    <w:lsdException w:name="index 2" w:semiHidden="1" w:unhideWhenUsed="1"/>
-    <w:lsdException w:name="index 3" w:semiHidden="1" w:unhideWhenUsed="1"/>
-    <w:lsdException w:name="index 4" w:semiHidden="1" w:unhideWhenUsed="1"/>
-    <w:lsdException w:name="index 5" w:semiHidden="1" w:unhideWhenUsed="1"/>
-    <w:lsdException w:name="index 6" w:semiHidden="1" w:unhideWhenUsed="1"/>
-    <w:lsdException w:name="index 7" w:semiHidden="1" w:unhideWhenUsed="1"/>
-    <w:lsdException w:name="index 8" w:semiHidden="1" w:unhideWhenUsed="1"/>
-    <w:lsdException w:name="index 9" w:semiHidden="1" w:unhideWhenUsed="1"/>
-    <w:lsdException w:name="toc 1" w:semiHidden="1" w:uiPriority="39" w:unhideWhenUsed="1"/>
-    <w:lsdException w:name="toc 2" w:semiHidden="1" w:uiPriority="39" w:unhideWhenUsed="1"/>
-    <w:lsdException w:name="toc 3" w:semiHidden="1" w:uiPriority="39" w:unhideWhenUsed="1"/>
-    <w:lsdException w:name="toc 4" w:semiHidden="1" w:uiPriority="39" w:unhideWhenUsed="1"/>
-    <w:lsdException w:name="toc 5" w:semiHidden="1" w:uiPriority="39" w:unhideWhenUsed="1"/>
-    <w:lsdException w:name="toc 6" w:semiHidden="1" w:uiPriority="39" w:unhideWhenUsed="1"/>
-    <w:lsdException w:name="toc 7" w:semiHidden="1" w:uiPriority="39" w:unhideWhenUsed="1"/>
-    <w:lsdException w:name="toc 8" w:semiHidden="1" w:uiPriority="39" w:unhideWhenUsed="1"/>
-    <w:lsdException w:name="toc 9" w:semiHidden="1" w:uiPriority="39" w:unhideWhenUsed="1"/>
-    <w:lsdException w:name="Normal Indent" w:semiHidden="1" w:unhideWhenUsed="1"/>
-    <w:lsdException w:name="footnote text" w:semiHidden="1" w:unhideWhenUsed="1"/>
-    <w:lsdException w:name="annotation text" w:semiHidden="1" w:unhideWhenUsed="1"/>
-    <w:lsdException w:name="header" w:semiHidden="1" w:unhideWhenUsed="1"/>
-    <w:lsdException w:name="footer" w:semiHidden="1" w:unhideWhenUsed="1"/>
-    <w:lsdException w:name="index heading" w:semiHidden="1" w:unhideWhenUsed="1"/>
-    <w:lsdException w:name="caption" w:semiHidden="1" w:uiPriority="35" w:unhideWhenUsed="1" w:qFormat="1"/>
-    <w:lsdException w:name="table of figures" w:semiHidden="1" w:unhideWhenUsed="1"/>
-    <w:lsdException w:name="envelope address" w:semiHidden="1" w:unhideWhenUsed="1"/>
-    <w:lsdException w:name="envelope return" w:semiHidden="1" w:unhideWhenUsed="1"/>
-    <w:lsdException w:name="footnote reference" w:semiHidden="1" w:unhideWhenUsed="1"/>
-    <w:lsdException w:name="annotation reference" w:semiHidden="1" w:unhideWhenUsed="1"/>
-    <w:lsdException w:name="line number" w:semiHidden="1" w:unhideWhenUsed="1"/>
-    <w:lsdException w:name="page number" w:semiHidden="1" w:unhideWhenUsed="1"/>
-    <w:lsdException w:name="endnote reference" w:semiHidden="1" w:unhideWhenUsed="1"/>
-    <w:lsdException w:name="endnote text" w:semiHidden="1" w:unhideWhenUsed="1"/>
-    <w:lsdException w:name="table of authorities" w:semiHidden="1" w:unhideWhenUsed="1"/>
-    <w:lsdException w:name="macro" w:semiHidden="1" w:unhideWhenUsed="1"/>
-    <w:lsdException w:name="toa heading" w:semiHidden="1" w:unhideWhenUsed="1"/>
-    <w:lsdException w:name="List" w:semiHidden="1" w:unhideWhenUsed="1"/>
-    <w:lsdException w:name="List Bullet" w:semiHidden="1" w:unhideWhenUsed="1"/>
-    <w:lsdException w:name="List Number" w:semiHidden="1" w:unhideWhenUsed="1"/>
-    <w:lsdException w:name="List 2" w:semiHidden="1" w:unhideWhenUsed="1"/>
-    <w:lsdException w:name="List 3" w:semiHidden="1" w:unhideWhenUsed="1"/>
-    <w:lsdException w:name="List 4" w:semiHidden="1" w:unhideWhenUsed="1"/>
-    <w:lsdException w:name="List 5" w:semiHidden="1" w:unhideWhenUsed="1"/>
-    <w:lsdException w:name="List Bullet 2" w:semiHidden="1" w:unhideWhenUsed="1"/>
-    <w:lsdException w:name="List Bullet 3" w:semiHidden="1" w:unhideWhenUsed="1"/>
-    <w:lsdException w:name="List Bullet 4" w:semiHidden="1" w:unhideWhenUsed="1"/>
-    <w:lsdException w:name="List Bullet 5" w:semiHidden="1" w:unhideWhenUsed="1"/>
-    <w:lsdException w:name="List Number 2" w:semiHidden="1" w:unhideWhenUsed="1"/>
-    <w:lsdException w:name="List Number 3" w:semiHidden="1" w:unhideWhenUsed="1"/>
-    <w:lsdException w:name="List Number 4" w:semiHidden="1" w:unhideWhenUsed="1"/>
-    <w:lsdException w:name="List Number 5" w:semiHidden="1" w:unhideWhenUsed="1"/>
-    <w:lsdException w:name="Title" w:uiPriority="10" w:qFormat="1"/>
-    <w:lsdException w:name="Closing" w:semiHidden="1" w:unhideWhenUsed="1"/>
-    <w:lsdException w:name="Signature" w:semiHidden="1" w:unhideWhenUsed="1"/>
-    <w:lsdException w:name="Default Paragraph Font" w:semiHidden="1" w:uiPriority="1" w:unhideWhenUsed="1"/>
-    <w:lsdException w:name="Body Text" w:semiHidden="1" w:unhideWhenUsed="1"/>
-    <w:lsdException w:name="Body Text Indent" w:semiHidden="1" w:unhideWhenUsed="1"/>
-    <w:lsdException w:name="List Continue" w:semiHidden="1" w:unhideWhenUsed="1"/>
-    <w:lsdException w:name="List Continue 2" w:semiHidden="1" w:unhideWhenUsed="1"/>
-    <w:lsdException w:name="List Continue 3" w:semiHidden="1" w:unhideWhenUsed="1"/>
-    <w:lsdException w:name="List Continue 4" w:semiHidden="1" w:unhideWhenUsed="1"/>
-    <w:lsdException w:name="List Continue 5" w:semiHidden="1" w:unhideWhenUsed="1"/>
-    <w:lsdException w:name="Message Header" w:semiHidden="1" w:unhideWhenUsed="1"/>
-    <w:lsdException w:name="Subtitle" w:uiPriority="11" w:qFormat="1"/>
-    <w:lsdException w:name="Salutation" w:semiHidden="1" w:unhideWhenUsed="1"/>
-    <w:lsdException w:name="Date" w:semiHidden="1" w:unhideWhenUsed="1"/>
-    <w:lsdException w:name="Body Text First Indent" w:semiHidden="1" w:unhideWhenUsed="1"/>
-    <w:lsdException w:name="Body Text First Indent 2" w:semiHidden="1" w:unhideWhenUsed="1"/>
-    <w:lsdException w:name="Note Heading" w:semiHidden="1" w:unhideWhenUsed="1"/>
-    <w:lsdException w:name="Body Text 2" w:semiHidden="1" w:unhideWhenUsed="1"/>
-    <w:lsdException w:name="Body Text 3" w:semiHidden="1" w:unhideWhenUsed="1"/>
-    <w:lsdException w:name="Body Text Indent 2" w:semiHidden="1" w:unhideWhenUsed="1"/>
-    <w:lsdException w:name="Body Text Indent 3" w:semiHidden="1" w:unhideWhenUsed="1"/>
-    <w:lsdException w:name="Block Text" w:semiHidden="1" w:unhideWhenUsed="1"/>
-    <w:lsdException w:name="Hyperlink" w:semiHidden="1" w:unhideWhenUsed="1"/>
-    <w:lsdException w:name="FollowedHyperlink" w:semiHidden="1" w:unhideWhenUsed="1"/>
-    <w:lsdException w:name="Strong" w:uiPriority="22" w:qFormat="1"/>
-    <w:lsdException w:name="Emphasis" w:uiPriority="20" w:qFormat="1"/>
-    <w:lsdException w:name="Document Map" w:semiHidden="1" w:unhideWhenUsed="1"/>
-    <w:lsdException w:name="Plain Text" w:semiHidden="1" w:unhideWhenUsed="1"/>
-    <w:lsdException w:name="E-mail Signature" w:semiHidden="1" w:unhideWhenUsed="1"/>
-    <w:lsdException w:name="HTML Top of Form" w:semiHidden="1" w:unhideWhenUsed="1"/>
-    <w:lsdException w:name="HTML Bottom of Form" w:semiHidden="1" w:unhideWhenUsed="1"/>
-    <w:lsdException w:name="Normal (Web)" w:semiHidden="1" w:unhideWhenUsed="1"/>
-    <w:lsdException w:name="HTML Acronym" w:semiHidden="1" w:unhideWhenUsed="1"/>
-    <w:lsdException w:name="HTML Address" w:semiHidden="1" w:unhideWhenUsed="1"/>
-    <w:lsdException w:name="HTML Cite" w:semiHidden="1" w:unhideWhenUsed="1"/>
-    <w:lsdException w:name="HTML Code" w:semiHidden="1" w:unhideWhenUsed="1"/>
-    <w:lsdException w:name="HTML Definition" w:semiHidden="1" w:unhideWhenUsed="1"/>
-    <w:lsdException w:name="HTML Keyboard" w:semiHidden="1" w:unhideWhenUsed="1"/>
-    <w:lsdException w:name="HTML Preformatted" w:semiHidden="1" w:unhideWhenUsed="1"/>
-    <w:lsdException w:name="HTML Sample" w:semiHidden="1" w:unhideWhenUsed="1"/>
-    <w:lsdException w:name="HTML Typewriter" w:semiHidden="1" w:unhideWhenUsed="1"/>
-    <w:lsdException w:name="HTML Variable" w:semiHidden="1" w:unhideWhenUsed="1"/>
-    <w:lsdException w:name="Normal Table" w:semiHidden="1" w:unhideWhenUsed="1"/>
-    <w:lsdException w:name="annotation subject" w:semiHidden="1" w:unhideWhenUsed="1"/>
-    <w:lsdException w:name="No List" w:semiHidden="1" w:unhideWhenUsed="1"/>
-    <w:lsdException w:name="Outline List 1" w:semiHidden="1" w:unhideWhenUsed="1"/>
-    <w:lsdException w:name="Outline List 2" w:semiHidden="1" w:unhideWhenUsed="1"/>
-    <w:lsdException w:name="Outline List 3" w:semiHidden="1" w:unhideWhenUsed="1"/>
-    <w:lsdException w:name="Table Simple 1" w:semiHidden="1" w:unhideWhenUsed="1"/>
-    <w:lsdException w:name="Table Simple 2" w:semiHidden="1" w:unhideWhenUsed="1"/>
-    <w:lsdException w:name="Table Simple 3" w:semiHidden="1" w:unhideWhenUsed="1"/>
-    <w:lsdException w:name="Table Classic 1" w:semiHidden="1" w:unhideWhenUsed="1"/>
-    <w:lsdException w:name="Table Classic 2" w:semiHidden="1" w:unhideWhenUsed="1"/>
-    <w:lsdException w:name="Table Classic 3" w:semiHidden="1" w:unhideWhenUsed="1"/>
-    <w:lsdException w:name="Table Classic 4" w:semiHidden="1" w:unhideWhenUsed="1"/>
-    <w:lsdException w:name="Table Colorful 1" w:semiHidden="1" w:unhideWhenUsed="1"/>
-    <w:lsdException w:name="Table Colorful 2" w:semiHidden="1" w:unhideWhenUsed="1"/>
-    <w:lsdException w:name="Table Colorful 3" w:semiHidden="1" w:unhideWhenUsed="1"/>
-    <w:lsdException w:name="Table Columns 1" w:semiHidden="1" w:unhideWhenUsed="1"/>
-    <w:lsdException w:name="Table Columns 2" w:semiHidden="1" w:unhideWhenUsed="1"/>
-    <w:lsdException w:name="Table Columns 3" w:semiHidden="1" w:unhideWhenUsed="1"/>
-    <w:lsdException w:name="Table Columns 4" w:semiHidden="1" w:unhideWhenUsed="1"/>
-    <w:lsdException w:name="Table Columns 5" w:semiHidden="1" w:unhideWhenUsed="1"/>
-    <w:lsdException w:name="Table Grid 1" w:semiHidden="1" w:unhideWhenUsed="1"/>
-    <w:lsdException w:name="Table Grid 2" w:semiHidden="1" w:unhideWhenUsed="1"/>
-    <w:lsdException w:name="Table Grid 3" w:semiHidden="1" w:unhideWhenUsed="1"/>
-    <w:lsdException w:name="Table Grid 4" w:semiHidden="1" w:unhideWhenUsed="1"/>
-    <w:lsdException w:name="Table Grid 5" w:semiHidden="1" w:unhideWhenUsed="1"/>
-    <w:lsdException w:name="Table Grid 6" w:semiHidden="1" w:unhideWhenUsed="1"/>
-    <w:lsdException w:name="Table Grid 7" w:semiHidden="1" w:unhideWhenUsed="1"/>
-    <w:lsdException w:name="Table Grid 8" w:semiHidden="1" w:unhideWhenUsed="1"/>
-    <w:lsdException w:name="Table List 1" w:semiHidden="1" w:unhideWhenUsed="1"/>
-    <w:lsdException w:name="Table List 2" w:semiHidden="1" w:unhideWhenUsed="1"/>
-    <w:lsdException w:name="Table List 3" w:semiHidden="1" w:unhideWhenUsed="1"/>
-    <w:lsdException w:name="Table List 4" w:semiHidden="1" w:unhideWhenUsed="1"/>
-    <w:lsdException w:name="Table List 5" w:semiHidden="1" w:unhideWhenUsed="1"/>
-    <w:lsdException w:name="Table List 6" w:semiHidden="1" w:unhideWhenUsed="1"/>
-    <w:lsdException w:name="Table List 7" w:semiHidden="1" w:unhideWhenUsed="1"/>
-    <w:lsdException w:name="Table List 8" w:semiHidden="1" w:unhideWhenUsed="1"/>
-    <w:lsdException w:name="Table 3D effects 1" w:semiHidden="1" w:unhideWhenUsed="1"/>
-    <w:lsdException w:name="Table 3D effects 2" w:semiHidden="1" w:unhideWhenUsed="1"/>
-    <w:lsdException w:name="Table 3D effects 3" w:semiHidden="1" w:unhideWhenUsed="1"/>
-    <w:lsdException w:name="Table Contemporary" w:semiHidden="1" w:unhideWhenUsed="1"/>
-    <w:lsdException w:name="Table Elegant" w:semiHidden="1" w:unhideWhenUsed="1"/>
-    <w:lsdException w:name="Table Professional" w:semiHidden="1" w:unhideWhenUsed="1"/>
-    <w:lsdException w:name="Table Subtle 1" w:semiHidden="1" w:unhideWhenUsed="1"/>
-    <w:lsdException w:name="Table Subtle 2" w:semiHidden="1" w:unhideWhenUsed="1"/>
-    <w:lsdException w:name="Table Web 1" w:semiHidden="1" w:unhideWhenUsed="1"/>
-    <w:lsdException w:name="Table Web 2" w:semiHidden="1" w:unhideWhenUsed="1"/>
-    <w:lsdException w:name="Table Web 3" w:semiHidden="1" w:unhideWhenUsed="1"/>
-    <w:lsdException w:name="Balloon Text" w:semiHidden="1" w:unhideWhenUsed="1"/>
-    <w:lsdException w:name="Table Grid" w:uiPriority="59"/>
-    <w:lsdException w:name="Table Theme" w:semiHidden="1" w:unhideWhenUsed="1"/>
-    <w:lsdException w:name="Placeholder Text" w:semiHidden="1"/>
-    <w:lsdException w:name="No Spacing" w:uiPriority="1" w:qFormat="1"/>
-    <w:lsdException w:name="Light Shading" w:uiPriority="60"/>
-    <w:lsdException w:name="Light List" w:uiPriority="61"/>
-    <w:lsdException w:name="Light Grid" w:uiPriority="62"/>
-    <w:lsdException w:name="Medium Shading 1" w:uiPriority="63"/>
-    <w:lsdException w:name="Medium Shading 2" w:uiPriority="64"/>
-    <w:lsdException w:name="Medium List 1" w:uiPriority="65"/>
-    <w:lsdException w:name="Medium List 2" w:uiPriority="66"/>
-    <w:lsdException w:name="Medium Grid 1" w:uiPriority="67"/>
-    <w:lsdException w:name="Medium Grid 2" w:uiPriority="68"/>
-    <w:lsdException w:name="Medium Grid 3" w:uiPriority="69"/>
-    <w:lsdException w:name="Dark List" w:uiPriority="70"/>
-    <w:lsdException w:name="Colorful Shading" w:uiPriority="71"/>
-    <w:lsdException w:name="Colorful List" w:uiPriority="72"/>
-    <w:lsdException w:name="Colorful Grid" w:uiPriority="73"/>
-    <w:lsdException w:name="Light Shading Accent 1" w:uiPriority="60"/>
-    <w:lsdException w:name="Light List Accent 1" w:uiPriority="61"/>
-    <w:lsdException w:name="Light Grid Accent 1" w:uiPriority="62"/>
-    <w:lsdException w:name="Medium Shading 1 Accent 1" w:uiPriority="63"/>
-    <w:lsdException w:name="Medium Shading 2 Accent 1" w:uiPriority="64"/>
-    <w:lsdException w:name="Medium List 1 Accent 1" w:uiPriority="65"/>
-    <w:lsdException w:name="Revision" w:semiHidden="1"/>
-    <w:lsdException w:name="List Paragraph" w:uiPriority="34" w:qFormat="1"/>
-    <w:lsdException w:name="Quote" w:uiPriority="29" w:qFormat="1"/>
-    <w:lsdException w:name="Intense Quote" w:uiPriority="30" w:qFormat="1"/>
-    <w:lsdException w:name="Medium List 2 Accent 1" w:uiPriority="66"/>
-    <w:lsdException w:name="Medium Grid 1 Accent 1" w:uiPriority="67"/>
-    <w:lsdException w:name="Medium Grid 2 Accent 1" w:uiPriority="68"/>
-    <w:lsdException w:name="Medium Grid 3 Accent 1" w:uiPriority="69"/>
-    <w:lsdException w:name="Dark List Accent 1" w:uiPriority="70"/>
-    <w:lsdException w:name="Colorful Shading Accent 1" w:uiPriority="71"/>
-    <w:lsdException w:name="Colorful List Accent 1" w:uiPriority="72"/>
-    <w:lsdException w:name="Colorful Grid Accent 1" w:uiPriority="73"/>
-    <w:lsdException w:name="Light Shading Accent 2" w:uiPriority="60"/>
-    <w:lsdException w:name="Light List Accent 2" w:uiPriority="61"/>
-    <w:lsdException w:name="Light Grid Accent 2" w:uiPriority="62"/>
-    <w:lsdException w:name="Medium Shading 1 Accent 2" w:uiPriority="63"/>
-    <w:lsdException w:name="Medium Shading 2 Accent 2" w:uiPriority="64"/>
-    <w:lsdException w:name="Medium List 1 Accent 2" w:uiPriority="65"/>
-    <w:lsdException w:name="Medium List 2 Accent 2" w:uiPriority="66"/>
-    <w:lsdException w:name="Medium Grid 1 Accent 2" w:uiPriority="67"/>
-    <w:lsdException w:name="Medium Grid 2 Accent 2" w:uiPriority="68"/>
-    <w:lsdException w:name="Medium Grid 3 Accent 2" w:uiPriority="69"/>
-    <w:lsdException w:name="Dark List Accent 2" w:uiPriority="70"/>
-    <w:lsdException w:name="Colorful Shading Accent 2" w:uiPriority="71"/>
-    <w:lsdException w:name="Colorful List Accent 2" w:uiPriority="72"/>
-    <w:lsdException w:name="Colorful Grid Accent 2" w:uiPriority="73"/>
-    <w:lsdException w:name="Light Shading Accent 3" w:uiPriority="60"/>
-    <w:lsdException w:name="Light List Accent 3" w:uiPriority="61"/>
-    <w:lsdException w:name="Light Grid Accent 3" w:uiPriority="62"/>
-    <w:lsdException w:name="Medium Shading 1 Accent 3" w:uiPriority="63"/>
-    <w:lsdException w:name="Medium Shading 2 Accent 3" w:uiPriority="64"/>
-    <w:lsdException w:name="Medium List 1 Accent 3" w:uiPriority="65"/>
-    <w:lsdException w:name="Medium List 2 Accent 3" w:uiPriority="66"/>
-    <w:lsdException w:name="Medium Grid 1 Accent 3" w:uiPriority="67"/>
-    <w:lsdException w:name="Medium Grid 2 Accent 3" w:uiPriority="68"/>
-    <w:lsdException w:name="Medium Grid 3 Accent 3" w:uiPriority="69"/>
-    <w:lsdException w:name="Dark List Accent 3" w:uiPriority="70"/>
-    <w:lsdException w:name="Colorful Shading Accent 3" w:uiPriority="71"/>
-    <w:lsdException w:name="Colorful List Accent 3" w:uiPriority="72"/>
-    <w:lsdException w:name="Colorful Grid Accent 3" w:uiPriority="73"/>
-    <w:lsdException w:name="Light Shading Accent 4" w:uiPriority="60"/>
-    <w:lsdException w:name="Light List Accent 4" w:uiPriority="61"/>
-    <w:lsdException w:name="Light Grid Accent 4" w:uiPriority="62"/>
-    <w:lsdException w:name="Medium Shading 1 Accent 4" w:uiPriority="63"/>
-    <w:lsdException w:name="Medium Shading 2 Accent 4" w:uiPriority="64"/>
-    <w:lsdException w:name="Medium List 1 Accent 4" w:uiPriority="65"/>
-    <w:lsdException w:name="Medium List 2 Accent 4" w:uiPriority="66"/>
-    <w:lsdException w:name="Medium Grid 1 Accent 4" w:uiPriority="67"/>
-    <w:lsdException w:name="Medium Grid 2 Accent 4" w:uiPriority="68"/>
-    <w:lsdException w:name="Medium Grid 3 Accent 4" w:uiPriority="69"/>
-    <w:lsdException w:name="Dark List Accent 4" w:uiPriority="70"/>
-    <w:lsdException w:name="Colorful Shading Accent 4" w:uiPriority="71"/>
-    <w:lsdException w:name="Colorful List Accent 4" w:uiPriority="72"/>
-    <w:lsdException w:name="Colorful Grid Accent 4" w:uiPriority="73"/>
-    <w:lsdException w:name="Light Shading Accent 5" w:uiPriority="60"/>
-    <w:lsdException w:name="Light List Accent 5" w:uiPriority="61"/>
-    <w:lsdException w:name="Light Grid Accent 5" w:uiPriority="62"/>
-    <w:lsdException w:name="Medium Shading 1 Accent 5" w:uiPriority="63"/>
-    <w:lsdException w:name="Medium Shading 2 Accent 5" w:uiPriority="64"/>
-    <w:lsdException w:name="Medium List 1 Accent 5" w:uiPriority="65"/>
-    <w:lsdException w:name="Medium List 2 Accent 5" w:uiPriority="66"/>
-    <w:lsdException w:name="Medium Grid 1 Accent 5" w:uiPriority="67"/>
-    <w:lsdException w:name="Medium Grid 2 Accent 5" w:uiPriority="68"/>
-    <w:lsdException w:name="Medium Grid 3 Accent 5" w:uiPriority="69"/>
-    <w:lsdException w:name="Dark List Accent 5" w:uiPriority="70"/>
-    <w:lsdException w:name="Colorful Shading Accent 5" w:uiPriority="71"/>
-    <w:lsdException w:name="Colorful List Accent 5" w:uiPriority="72"/>
-    <w:lsdException w:name="Colorful Grid Accent 5" w:uiPriority="73"/>
-    <w:lsdException w:name="Light Shading Accent 6" w:uiPriority="60"/>
-    <w:lsdException w:name="Light List Accent 6" w:uiPriority="61"/>
-    <w:lsdException w:name="Light Grid Accent 6" w:uiPriority="62"/>
-    <w:lsdException w:name="Medium Shading 1 Accent 6" w:uiPriority="63"/>
-    <w:lsdException w:name="Medium Shading 2 Accent 6" w:uiPriority="64"/>
-    <w:lsdException w:name="Medium List 1 Accent 6" w:uiPriority="65"/>
-    <w:lsdException w:name="Medium List 2 Accent 6" w:uiPriority="66"/>
-    <w:lsdException w:name="Medium Grid 1 Accent 6" w:uiPriority="67"/>
-    <w:lsdException w:name="Medium Grid 2 Accent 6" w:uiPriority="68"/>
-    <w:lsdException w:name="Medium Grid 3 Accent 6" w:uiPriority="69"/>
-    <w:lsdException w:name="Dark List Accent 6" w:uiPriority="70"/>
-    <w:lsdException w:name="Colorful Shading Accent 6" w:uiPriority="71"/>
-    <w:lsdException w:name="Colorful List Accent 6" w:uiPriority="72"/>
-    <w:lsdException w:name="Colorful Grid Accent 6" w:uiPriority="73"/>
-    <w:lsdException w:name="Subtle Emphasis" w:uiPriority="19" w:qFormat="1"/>
-    <w:lsdException w:name="Intense Emphasis" w:uiPriority="21" w:qFormat="1"/>
-    <w:lsdException w:name="Subtle Reference" w:uiPriority="31" w:qFormat="1"/>
-    <w:lsdException w:name="Intense Reference" w:uiPriority="32" w:qFormat="1"/>
-    <w:lsdException w:name="Book Title" w:uiPriority="33" w:qFormat="1"/>
-    <w:lsdException w:name="Bibliography" w:semiHidden="1" w:uiPriority="37" w:unhideWhenUsed="1"/>
-    <w:lsdException w:name="TOC Heading" w:semiHidden="1" w:uiPriority="39" w:unhideWhenUsed="1" w:qFormat="1"/>
-    <w:lsdException w:name="Grid Table 4" w:uiPriority="49"/>
-    <w:lsdException w:name="Grid Table 5 Dark" w:uiPriority="50"/>
-    <w:lsdException w:name="Grid Table 6 Colorful" w:uiPriority="51"/>
-    <w:lsdException w:name="Grid Table 7 Colorful" w:uiPriority="52"/>
-    <w:lsdException w:name="Grid Table 1 Light Accent 1" w:uiPriority="46"/>
-    <w:lsdException w:name="Grid Table 2 Accent 1" w:uiPriority="47"/>
-    <w:lsdException w:name="Grid Table 3 Accent 1" w:uiPriority="48"/>
-    <w:lsdException w:name="Grid Table 4 Accent 1" w:uiPriority="49"/>
-    <w:lsdException w:name="Grid Table 5 Dark Accent 1" w:uiPriority="50"/>
-    <w:lsdException w:name="Grid Table 6 Colorful Accent 1" w:uiPriority="51"/>
-    <w:lsdException w:name="Grid Table 7 Colorful Accent 1" w:uiPriority="52"/>
-    <w:lsdException w:name="Grid Table 1 Light Accent 2" w:uiPriority="46"/>
-    <w:lsdException w:name="Grid Table 2 Accent 2" w:uiPriority="47"/>
-    <w:lsdException w:name="Grid Table 3 Accent 2" w:uiPriority="48"/>
-    <w:lsdException w:name="Grid Table 4 Accent 2" w:uiPriority="49"/>
-    <w:lsdException w:name="Grid Table 5 Dark Accent 2" w:uiPriority="50"/>
-    <w:lsdException w:name="Grid Table 6 Colorful Accent 2" w:uiPriority="51"/>
-    <w:lsdException w:name="Grid Table 7 Colorful Accent 2" w:uiPriority="52"/>
-    <w:lsdException w:name="Grid Table 1 Light Accent 3" w:uiPriority="46"/>
-    <w:lsdException w:name="Grid Table 2 Accent 3" w:uiPriority="47"/>
-    <w:lsdException w:name="Grid Table 3 Accent 3" w:uiPriority="48"/>
-    <w:lsdException w:name="Grid Table 4 Accent 3" w:uiPriority="49"/>
-    <w:lsdException w:name="Grid Table 5 Dark Accent 3" w:uiPriority="50"/>
-    <w:lsdException w:name="Grid Table 6 Colorful Accent 3" w:uiPriority="51"/>
-    <w:lsdException w:name="Grid Table 7 Colorful Accent 3" w:uiPriority="52"/>
-    <w:lsdException w:name="Grid Table 1 Light Accent 4" w:uiPriority="46"/>
-    <w:lsdException w:name="Grid Table 2 Accent 4" w:uiPriority="47"/>
-    <w:lsdException w:name="Grid Table 3 Accent 4" w:uiPriority="48"/>
-    <w:lsdException w:name="Grid Table 4 Accent 4" w:uiPriority="49"/>
-    <w:lsdException w:name="Grid Table 5 Dark Accent 4" w:uiPriority="50"/>
-    <w:lsdException w:name="Grid Table 6 Colorful Accent 4" w:uiPriority="51"/>
-    <w:lsdException w:name="Grid Table 7 Colorful Accent 4" w:uiPriority="52"/>
-    <w:lsdException w:name="Grid Table 1 Light Accent 5" w:uiPriority="46"/>
-    <w:lsdException w:name="Grid Table 2 Accent 5" w:uiPriority="47"/>
-    <w:lsdException w:name="Grid Table 3 Accent 5" w:uiPriority="48"/>
-    <w:lsdException w:name="Grid Table 4 Accent 5" w:uiPriority="49"/>
-    <w:lsdException w:name="Grid Table 5 Dark Accent 5" w:uiPriority="50"/>
-    <w:lsdException w:name="Grid Table 6 Colorful Accent 5" w:uiPriority="51"/>
-    <w:lsdException w:name="Grid Table 7 Colorful Accent 5" w:uiPriority="52"/>
-    <w:lsdException w:name="Grid Table 1 Light Accent 6" w:uiPriority="46"/>
-    <w:lsdException w:name="Grid Table 2 Accent 6" w:uiPriority="47"/>
-    <w:lsdException w:name="Grid Table 3 Accent 6" w:uiPriority="48"/>
-    <w:lsdException w:name="Grid Table 4 Accent 6" w:uiPriority="49"/>
-    <w:lsdException w:name="Grid Table 5 Dark Accent 6" w:uiPriority="50"/>
-    <w:lsdException w:name="Grid Table 6 Colorful Accent 6" w:uiPriority="51"/>
-    <w:lsdException w:name="Grid Table 7 Colorful Accent 6" w:uiPriority="52"/>
-    <w:lsdException w:name="List Table 1 Light" w:uiPriority="46"/>
-    <w:lsdException w:name="List Table 2" w:uiPriority="47"/>
-    <w:lsdException w:name="List Table 3" w:uiPriority="48"/>
-    <w:lsdException w:name="List Table 4" w:uiPriority="49"/>
-    <w:lsdException w:name="List Table 5 Dark" w:uiPriority="50"/>
-    <w:lsdException w:name="List Table 6 Colorful" w:uiPriority="51"/>
-    <w:lsdException w:name="List Table 7 Colorful" w:uiPriority="52"/>
-    <w:lsdException w:name="List Table 1 Light Accent 1" w:uiPriority="46"/>
-    <w:lsdException w:name="List Table 2 Accent 1" w:uiPriority="47"/>
-    <w:lsdException w:name="List Table 3 Accent 1" w:uiPriority="48"/>
-    <w:lsdException w:name="List Table 4 Accent 1" w:uiPriority="49"/>
-    <w:lsdException w:name="List Table 5 Dark Accent 1" w:uiPriority="50"/>
-    <w:lsdException w:name="List Table 6 Colorful Accent 1" w:uiPriority="51"/>
-    <w:lsdException w:name="List Table 7 Colorful Accent 1" w:uiPriority="52"/>
-    <w:lsdException w:name="List Table 1 Light Accent 2" w:uiPriority="46"/>
-    <w:lsdException w:name="List Table 2 Accent 2" w:uiPriority="47"/>
-    <w:lsdException w:name="List Table 3 Accent 2" w:uiPriority="48"/>
-    <w:lsdException w:name="List Table 4 Accent 2" w:uiPriority="49"/>
-    <w:lsdException w:name="List Table 5 Dark Accent 2" w:uiPriority="50"/>
-    <w:lsdException w:name="List Table 6 Colorful Accent 2" w:uiPriority="51"/>
-    <w:lsdException w:name="List Table 7 Colorful Accent 2" w:uiPriority="52"/>
-    <w:lsdException w:name="List Table 1 Light Accent 3" w:uiPriority="46"/>
-    <w:lsdException w:name="List Table 2 Accent 3" w:uiPriority="47"/>
-    <w:lsdException w:name="List Table 3 Accent 3" w:uiPriority="48"/>
-    <w:lsdException w:name="List Table 4 Accent 3" w:uiPriority="49"/>
-    <w:lsdException w:name="List Table 5 Dark Accent 3" w:uiPriority="50"/>
-    <w:lsdException w:name="List Table 6 Colorful Accent 3" w:uiPriority="51"/>
-    <w:lsdException w:name="List Table 7 Colorful Accent 3" w:uiPriority="52"/>
-    <w:lsdException w:name="List Table 1 Light Accent 4" w:uiPriority="46"/>
-    <w:lsdException w:name="List Table 2 Accent 4" w:uiPriority="47"/>
-    <w:lsdException w:name="List Table 3 Accent 4" w:uiPriority="48"/>
-    <w:lsdException w:name="List Table 4 Accent 4" w:uiPriority="49"/>
-    <w:lsdException w:name="List Table 5 Dark Accent 4" w:uiPriority="50"/>
-    <w:lsdException w:name="List Table 6 Colorful Accent 4" w:uiPriority="51"/>
-    <w:lsdException w:name="List Table 7 Colorful Accent 4" w:uiPriority="52"/>
-    <w:lsdException w:name="List Table 1 Light Accent 5" w:uiPriority="46"/>
-    <w:lsdException w:name="List Table 2 Accent 5" w:uiPriority="47"/>
-    <w:lsdException w:name="List Table 3 Accent 5" w:uiPriority="48"/>
-    <w:lsdException w:name="List Table 4 Accent 5" w:uiPriority="49"/>
-    <w:lsdException w:name="List Table 5 Dark Accent 5" w:uiPriority="50"/>
-    <w:lsdException w:name="List Table 6 Colorful Accent 5" w:uiPriority="51"/>
-    <w:lsdException w:name="List Table 7 Colorful Accent 5" w:uiPriority="52"/>
-    <w:lsdException w:name="List Table 1 Light Accent 6" w:uiPriority="46"/>
-    <w:lsdException w:name="List Table 2 Accent 6" w:uiPriority="47"/>
-    <w:lsdException w:name="List Table 3 Accent 6" w:uiPriority="48"/>
-    <w:lsdException w:name="List Table 4 Accent 6" w:uiPriority="49"/>
-    <w:lsdException w:name="List Table 5 Dark Accent 6" w:uiPriority="50"/>
-    <w:lsdException w:name="List Table 6 Colorful Accent 6" w:uiPriority="51"/>
-    <w:lsdException w:name="List Table 7 Colorful Accent 6" w:uiPriority="52"/>
+  <w:latentStyles w:defLockedState="0" w:defUIPriority="99" w:defSemiHidden="1" w:defUnhideWhenUsed="1" w:defQFormat="0" w:count="276">
+    <w:lsdException w:name="Normal" w:semiHidden="0" w:uiPriority="0" w:unhideWhenUsed="0" w:qFormat="1"/>
+    <w:lsdException w:name="heading 1" w:semiHidden="0" w:uiPriority="9" w:unhideWhenUsed="0" w:qFormat="1"/>
+    <w:lsdException w:name="heading 2" w:uiPriority="9" w:qFormat="1"/>
+    <w:lsdException w:name="heading 3" w:uiPriority="9" w:qFormat="1"/>
+    <w:lsdException w:name="heading 4" w:uiPriority="9" w:qFormat="1"/>
+    <w:lsdException w:name="heading 5" w:uiPriority="9" w:qFormat="1"/>
+    <w:lsdException w:name="heading 6" w:uiPriority="9" w:qFormat="1"/>
+    <w:lsdException w:name="heading 7" w:uiPriority="9" w:qFormat="1"/>
+    <w:lsdException w:name="heading 8" w:uiPriority="9" w:qFormat="1"/>
+    <w:lsdException w:name="heading 9" w:uiPriority="9" w:qFormat="1"/>
+    <w:lsdException w:name="toc 1" w:uiPriority="39"/>
+    <w:lsdException w:name="toc 2" w:uiPriority="39"/>
+    <w:lsdException w:name="toc 3" w:uiPriority="39"/>
+    <w:lsdException w:name="toc 4" w:uiPriority="39"/>
+    <w:lsdException w:name="toc 5" w:uiPriority="39"/>
+    <w:lsdException w:name="toc 6" w:uiPriority="39"/>
+    <w:lsdException w:name="toc 7" w:uiPriority="39"/>
+    <w:lsdException w:name="toc 8" w:uiPriority="39"/>
+    <w:lsdException w:name="toc 9" w:uiPriority="39"/>
+    <w:lsdException w:name="caption" w:uiPriority="35" w:qFormat="1"/>
+    <w:lsdException w:name="Title" w:semiHidden="0" w:uiPriority="10" w:unhideWhenUsed="0" w:qFormat="1"/>
+    <w:lsdException w:name="Default Paragraph Font" w:uiPriority="1"/>
+    <w:lsdException w:name="Subtitle" w:semiHidden="0" w:uiPriority="11" w:unhideWhenUsed="0" w:qFormat="1"/>
+    <w:lsdException w:name="Strong" w:semiHidden="0" w:uiPriority="22" w:unhideWhenUsed="0" w:qFormat="1"/>
+    <w:lsdException w:name="Emphasis" w:semiHidden="0" w:uiPriority="20" w:unhideWhenUsed="0" w:qFormat="1"/>
+    <w:lsdException w:name="Table Grid" w:semiHidden="0" w:uiPriority="59" w:unhideWhenUsed="0"/>
+    <w:lsdException w:name="Note Level 1" w:semiHidden="0" w:unhideWhenUsed="0"/>
+    <w:lsdException w:name="Note Level 2" w:semiHidden="0" w:unhideWhenUsed="0"/>
+    <w:lsdException w:name="Note Level 3" w:semiHidden="0" w:unhideWhenUsed="0"/>
+    <w:lsdException w:name="Note Level 4" w:semiHidden="0" w:unhideWhenUsed="0"/>
+    <w:lsdException w:name="Note Level 5" w:semiHidden="0" w:unhideWhenUsed="0"/>
+    <w:lsdException w:name="Note Level 6" w:semiHidden="0" w:unhideWhenUsed="0"/>
+    <w:lsdException w:name="Note Level 7" w:semiHidden="0" w:unhideWhenUsed="0"/>
+    <w:lsdException w:name="Note Level 8" w:semiHidden="0" w:unhideWhenUsed="0"/>
+    <w:lsdException w:name="Note Level 9" w:semiHidden="0" w:unhideWhenUsed="0"/>
+    <w:lsdException w:name="Placeholder Text" w:unhideWhenUsed="0"/>
+    <w:lsdException w:name="No Spacing" w:semiHidden="0" w:uiPriority="1" w:unhideWhenUsed="0" w:qFormat="1"/>
+    <w:lsdException w:name="Light Shading" w:semiHidden="0" w:uiPriority="60" w:unhideWhenUsed="0"/>
+    <w:lsdException w:name="Light List" w:semiHidden="0" w:uiPriority="61" w:unhideWhenUsed="0"/>
+    <w:lsdException w:name="Light Grid" w:semiHidden="0" w:uiPriority="62" w:unhideWhenUsed="0"/>
+    <w:lsdException w:name="Medium Shading 1" w:semiHidden="0" w:uiPriority="63" w:unhideWhenUsed="0"/>
+    <w:lsdException w:name="Medium Shading 2" w:semiHidden="0" w:uiPriority="64" w:unhideWhenUsed="0"/>
+    <w:lsdException w:name="Medium List 1" w:semiHidden="0" w:uiPriority="65" w:unhideWhenUsed="0"/>
+    <w:lsdException w:name="Medium List 2" w:semiHidden="0" w:uiPriority="66" w:unhideWhenUsed="0"/>
+    <w:lsdException w:name="Medium Grid 1" w:semiHidden="0" w:uiPriority="67" w:unhideWhenUsed="0"/>
+    <w:lsdException w:name="Medium Grid 2" w:semiHidden="0" w:uiPriority="68" w:unhideWhenUsed="0"/>
+    <w:lsdException w:name="Medium Grid 3" w:semiHidden="0" w:uiPriority="69" w:unhideWhenUsed="0"/>
+    <w:lsdException w:name="Dark List" w:semiHidden="0" w:uiPriority="70" w:unhideWhenUsed="0"/>
+    <w:lsdException w:name="Colorful Shading" w:semiHidden="0" w:uiPriority="71" w:unhideWhenUsed="0"/>
+    <w:lsdException w:name="Colorful List" w:semiHidden="0" w:uiPriority="72" w:unhideWhenUsed="0"/>
+    <w:lsdException w:name="Colorful Grid" w:semiHidden="0" w:uiPriority="73" w:unhideWhenUsed="0"/>
+    <w:lsdException w:name="Light Shading Accent 1" w:semiHidden="0" w:uiPriority="60" w:unhideWhenUsed="0"/>
+    <w:lsdException w:name="Light List Accent 1" w:semiHidden="0" w:uiPriority="61" w:unhideWhenUsed="0"/>
+    <w:lsdException w:name="Light Grid Accent 1" w:semiHidden="0" w:uiPriority="62" w:unhideWhenUsed="0"/>
+    <w:lsdException w:name="Medium Shading 1 Accent 1" w:semiHidden="0" w:uiPriority="63" w:unhideWhenUsed="0"/>
+    <w:lsdException w:name="Medium Shading 2 Accent 1" w:semiHidden="0" w:uiPriority="64" w:unhideWhenUsed="0"/>
+    <w:lsdException w:name="Medium List 1 Accent 1" w:semiHidden="0" w:uiPriority="65" w:unhideWhenUsed="0"/>
+    <w:lsdException w:name="Revision" w:unhideWhenUsed="0"/>
+    <w:lsdException w:name="List Paragraph" w:semiHidden="0" w:uiPriority="34" w:unhideWhenUsed="0" w:qFormat="1"/>
+    <w:lsdException w:name="Quote" w:semiHidden="0" w:uiPriority="29" w:unhideWhenUsed="0" w:qFormat="1"/>
+    <w:lsdException w:name="Intense Quote" w:semiHidden="0" w:uiPriority="30" w:unhideWhenUsed="0" w:qFormat="1"/>
+    <w:lsdException w:name="Medium List 2 Accent 1" w:semiHidden="0" w:uiPriority="66" w:unhideWhenUsed="0"/>
+    <w:lsdException w:name="Medium Grid 1 Accent 1" w:semiHidden="0" w:uiPriority="67" w:unhideWhenUsed="0"/>
+    <w:lsdException w:name="Medium Grid 2 Accent 1" w:semiHidden="0" w:uiPriority="68" w:unhideWhenUsed="0"/>
+    <w:lsdException w:name="Medium Grid 3 Accent 1" w:semiHidden="0" w:uiPriority="69" w:unhideWhenUsed="0"/>
+    <w:lsdException w:name="Dark List Accent 1" w:semiHidden="0" w:uiPriority="70" w:unhideWhenUsed="0"/>
+    <w:lsdException w:name="Colorful Shading Accent 1" w:semiHidden="0" w:uiPriority="71" w:unhideWhenUsed="0"/>
+    <w:lsdException w:name="Colorful List Accent 1" w:semiHidden="0" w:uiPriority="72" w:unhideWhenUsed="0"/>
+    <w:lsdException w:name="Colorful Grid Accent 1" w:semiHidden="0" w:uiPriority="73" w:unhideWhenUsed="0"/>
+    <w:lsdException w:name="Light Shading Accent 2" w:semiHidden="0" w:uiPriority="60" w:unhideWhenUsed="0"/>
+    <w:lsdException w:name="Light List Accent 2" w:semiHidden="0" w:uiPriority="61" w:unhideWhenUsed="0"/>
+    <w:lsdException w:name="Light Grid Accent 2" w:semiHidden="0" w:uiPriority="62" w:unhideWhenUsed="0"/>
+    <w:lsdException w:name="Medium Shading 1 Accent 2" w:semiHidden="0" w:uiPriority="63" w:unhideWhenUsed="0"/>
+    <w:lsdException w:name="Medium Shading 2 Accent 2" w:semiHidden="0" w:uiPriority="64" w:unhideWhenUsed="0"/>
+    <w:lsdException w:name="Medium List 1 Accent 2" w:semiHidden="0" w:uiPriority="65" w:unhideWhenUsed="0"/>
+    <w:lsdException w:name="Medium List 2 Accent 2" w:semiHidden="0" w:uiPriority="66" w:unhideWhenUsed="0"/>
+    <w:lsdException w:name="Medium Grid 1 Accent 2" w:semiHidden="0" w:uiPriority="67" w:unhideWhenUsed="0"/>
+    <w:lsdException w:name="Medium Grid 2 Accent 2" w:semiHidden="0" w:uiPriority="68" w:unhideWhenUsed="0"/>
+    <w:lsdException w:name="Medium Grid 3 Accent 2" w:semiHidden="0" w:uiPriority="69" w:unhideWhenUsed="0"/>
+    <w:lsdException w:name="Dark List Accent 2" w:semiHidden="0" w:uiPriority="70" w:unhideWhenUsed="0"/>
+    <w:lsdException w:name="Colorful Shading Accent 2" w:semiHidden="0" w:uiPriority="71" w:unhideWhenUsed="0"/>
+    <w:lsdException w:name="Colorful List Accent 2" w:semiHidden="0" w:uiPriority="72" w:unhideWhenUsed="0"/>
+    <w:lsdException w:name="Colorful Grid Accent 2" w:semiHidden="0" w:uiPriority="73" w:unhideWhenUsed="0"/>
+    <w:lsdException w:name="Light Shading Accent 3" w:semiHidden="0" w:uiPriority="60" w:unhideWhenUsed="0"/>
+    <w:lsdException w:name="Light List Accent 3" w:semiHidden="0" w:uiPriority="61" w:unhideWhenUsed="0"/>
+    <w:lsdException w:name="Light Grid Accent 3" w:semiHidden="0" w:uiPriority="62" w:unhideWhenUsed="0"/>
+    <w:lsdException w:name="Medium Shading 1 Accent 3" w:semiHidden="0" w:uiPriority="63" w:unhideWhenUsed="0"/>
+    <w:lsdException w:name="Medium Shading 2 Accent 3" w:semiHidden="0" w:uiPriority="64" w:unhideWhenUsed="0"/>
+    <w:lsdException w:name="Medium List 1 Accent 3" w:semiHidden="0" w:uiPriority="65" w:unhideWhenUsed="0"/>
+    <w:lsdException w:name="Medium List 2 Accent 3" w:semiHidden="0" w:uiPriority="66" w:unhideWhenUsed="0"/>
+    <w:lsdException w:name="Medium Grid 1 Accent 3" w:semiHidden="0" w:uiPriority="67" w:unhideWhenUsed="0"/>
+    <w:lsdException w:name="Medium Grid 2 Accent 3" w:semiHidden="0" w:uiPriority="68" w:unhideWhenUsed="0"/>
+    <w:lsdException w:name="Medium Grid 3 Accent 3" w:semiHidden="0" w:uiPriority="69" w:unhideWhenUsed="0"/>
+    <w:lsdException w:name="Dark List Accent 3" w:semiHidden="0" w:uiPriority="70" w:unhideWhenUsed="0"/>
+    <w:lsdException w:name="Colorful Shading Accent 3" w:semiHidden="0" w:uiPriority="71" w:unhideWhenUsed="0"/>
+    <w:lsdException w:name="Colorful List Accent 3" w:semiHidden="0" w:uiPriority="72" w:unhideWhenUsed="0"/>
+    <w:lsdException w:name="Colorful Grid Accent 3" w:semiHidden="0" w:uiPriority="73" w:unhideWhenUsed="0"/>
+    <w:lsdException w:name="Light Shading Accent 4" w:semiHidden="0" w:uiPriority="60" w:unhideWhenUsed="0"/>
+    <w:lsdException w:name="Light List Accent 4" w:semiHidden="0" w:uiPriority="61" w:unhideWhenUsed="0"/>
+    <w:lsdException w:name="Light Grid Accent 4" w:semiHidden="0" w:uiPriority="62" w:unhideWhenUsed="0"/>
+    <w:lsdException w:name="Medium Shading 1 Accent 4" w:semiHidden="0" w:uiPriority="63" w:unhideWhenUsed="0"/>
+    <w:lsdException w:name="Medium Shading 2 Accent 4" w:semiHidden="0" w:uiPriority="64" w:unhideWhenUsed="0"/>
+    <w:lsdException w:name="Medium List 1 Accent 4" w:semiHidden="0" w:uiPriority="65" w:unhideWhenUsed="0"/>
+    <w:lsdException w:name="Medium List 2 Accent 4" w:semiHidden="0" w:uiPriority="66" w:unhideWhenUsed="0"/>
+    <w:lsdException w:name="Medium Grid 1 Accent 4" w:semiHidden="0" w:uiPriority="67" w:unhideWhenUsed="0"/>
+    <w:lsdException w:name="Medium Grid 2 Accent 4" w:semiHidden="0" w:uiPriority="68" w:unhideWhenUsed="0"/>
+    <w:lsdException w:name="Medium Grid 3 Accent 4" w:semiHidden="0" w:uiPriority="69" w:unhideWhenUsed="0"/>
+    <w:lsdException w:name="Dark List Accent 4" w:semiHidden="0" w:uiPriority="70" w:unhideWhenUsed="0"/>
+    <w:lsdException w:name="Colorful Shading Accent 4" w:semiHidden="0" w:uiPriority="71" w:unhideWhenUsed="0"/>
+    <w:lsdException w:name="Colorful List Accent 4" w:semiHidden="0" w:uiPriority="72" w:unhideWhenUsed="0"/>
+    <w:lsdException w:name="Colorful Grid Accent 4" w:semiHidden="0" w:uiPriority="73" w:unhideWhenUsed="0"/>
+    <w:lsdException w:name="Light Shading Accent 5" w:semiHidden="0" w:uiPriority="60" w:unhideWhenUsed="0"/>
+    <w:lsdException w:name="Light List Accent 5" w:semiHidden="0" w:uiPriority="61" w:unhideWhenUsed="0"/>
+    <w:lsdException w:name="Light Grid Accent 5" w:semiHidden="0" w:uiPriority="62" w:unhideWhenUsed="0"/>
+    <w:lsdException w:name="Medium Shading 1 Accent 5" w:semiHidden="0" w:uiPriority="63" w:unhideWhenUsed="0"/>
+    <w:lsdException w:name="Medium Shading 2 Accent 5" w:semiHidden="0" w:uiPriority="64" w:unhideWhenUsed="0"/>
+    <w:lsdException w:name="Medium List 1 Accent 5" w:semiHidden="0" w:uiPriority="65" w:unhideWhenUsed="0"/>
+    <w:lsdException w:name="Medium List 2 Accent 5" w:semiHidden="0" w:uiPriority="66" w:unhideWhenUsed="0"/>
+    <w:lsdException w:name="Medium Grid 1 Accent 5" w:semiHidden="0" w:uiPriority="67" w:unhideWhenUsed="0"/>
+    <w:lsdException w:name="Medium Grid 2 Accent 5" w:semiHidden="0" w:uiPriority="68" w:unhideWhenUsed="0"/>
+    <w:lsdException w:name="Medium Grid 3 Accent 5" w:semiHidden="0" w:uiPriority="69" w:unhideWhenUsed="0"/>
+    <w:lsdException w:name="Dark List Accent 5" w:semiHidden="0" w:uiPriority="70" w:unhideWhenUsed="0"/>
+    <w:lsdException w:name="Colorful Shading Accent 5" w:semiHidden="0" w:uiPriority="71" w:unhideWhenUsed="0"/>
+    <w:lsdException w:name="Colorful List Accent 5" w:semiHidden="0" w:uiPriority="72" w:unhideWhenUsed="0"/>
+    <w:lsdException w:name="Colorful Grid Accent 5" w:semiHidden="0" w:uiPriority="73" w:unhideWhenUsed="0"/>
+    <w:lsdException w:name="Light Shading Accent 6" w:semiHidden="0" w:uiPriority="60" w:unhideWhenUsed="0"/>
+    <w:lsdException w:name="Light List Accent 6" w:semiHidden="0" w:uiPriority="61" w:unhideWhenUsed="0"/>
+    <w:lsdException w:name="Light Grid Accent 6" w:semiHidden="0" w:uiPriority="62" w:unhideWhenUsed="0"/>
+    <w:lsdException w:name="Medium Shading 1 Accent 6" w:semiHidden="0" w:uiPriority="63" w:unhideWhenUsed="0"/>
+    <w:lsdException w:name="Medium Shading 2 Accent 6" w:semiHidden="0" w:uiPriority="64" w:unhideWhenUsed="0"/>
+    <w:lsdException w:name="Medium List 1 Accent 6" w:semiHidden="0" w:uiPriority="65" w:unhideWhenUsed="0"/>
+    <w:lsdException w:name="Medium List 2 Accent 6" w:semiHidden="0" w:uiPriority="66" w:unhideWhenUsed="0"/>
+    <w:lsdException w:name="Medium Grid 1 Accent 6" w:semiHidden="0" w:uiPriority="67" w:unhideWhenUsed="0"/>
+    <w:lsdException w:name="Medium Grid 2 Accent 6" w:semiHidden="0" w:uiPriority="68" w:unhideWhenUsed="0"/>
+    <w:lsdException w:name="Medium Grid 3 Accent 6" w:semiHidden="0" w:uiPriority="69" w:unhideWhenUsed="0"/>
+    <w:lsdException w:name="Dark List Accent 6" w:semiHidden="0" w:uiPriority="70" w:unhideWhenUsed="0"/>
+    <w:lsdException w:name="Colorful Shading Accent 6" w:semiHidden="0" w:uiPriority="71" w:unhideWhenUsed="0"/>
+    <w:lsdException w:name="Colorful List Accent 6" w:semiHidden="0" w:uiPriority="72" w:unhideWhenUsed="0"/>
+    <w:lsdException w:name="Colorful Grid Accent 6" w:semiHidden="0" w:uiPriority="73" w:unhideWhenUsed="0"/>
+    <w:lsdException w:name="Subtle Emphasis" w:semiHidden="0" w:uiPriority="19" w:unhideWhenUsed="0" w:qFormat="1"/>
+    <w:lsdException w:name="Intense Emphasis" w:semiHidden="0" w:uiPriority="21" w:unhideWhenUsed="0" w:qFormat="1"/>
+    <w:lsdException w:name="Subtle Reference" w:semiHidden="0" w:uiPriority="31" w:unhideWhenUsed="0" w:qFormat="1"/>
+    <w:lsdException w:name="Intense Reference" w:semiHidden="0" w:uiPriority="32" w:unhideWhenUsed="0" w:qFormat="1"/>
+    <w:lsdException w:name="Book Title" w:semiHidden="0" w:uiPriority="33" w:unhideWhenUsed="0" w:qFormat="1"/>
+    <w:lsdException w:name="Bibliography" w:uiPriority="37"/>
+    <w:lsdException w:name="TOC Heading" w:uiPriority="39" w:qFormat="1"/>
+  </w:latentStyles>
+  <w:style w:type="paragraph" w:default="1" w:styleId="Normal">
+    <w:name w:val="Normal"/>
+    <w:qFormat/>
+    <w:rPr>
+      <w:lang w:val="nb-NO"/>
+    </w:rPr>
+  </w:style>
+  <w:style w:type="character" w:default="1" w:styleId="DefaultParagraphFont">
+    <w:name w:val="Default Paragraph Font"/>
+    <w:uiPriority w:val="1"/>
+    <w:semiHidden/>
+    <w:unhideWhenUsed/>
+  </w:style>
+  <w:style w:type="table" w:default="1" w:styleId="TableNormal">
+    <w:name w:val="Normal Table"/>
+    <w:uiPriority w:val="99"/>
+    <w:semiHidden/>
+    <w:unhideWhenUsed/>
+    <w:tblPr>
+      <w:tblInd w:w="0" w:type="dxa"/>
+      <w:tblCellMar>
+        <w:top w:w="0" w:type="dxa"/>
+        <w:left w:w="108" w:type="dxa"/>
+        <w:bottom w:w="0" w:type="dxa"/>
+        <w:right w:w="108" w:type="dxa"/>
+      </w:tblCellMar>
+    </w:tblPr>
+  </w:style>
+  <w:style w:type="numbering" w:default="1" w:styleId="NoList">
+    <w:name w:val="No List"/>
+    <w:uiPriority w:val="99"/>
+    <w:semiHidden/>
+    <w:unhideWhenUsed/>
+  </w:style>
+  <w:style w:type="paragraph" w:customStyle="1" w:styleId="Default">
+    <w:name w:val="Default"/>
+    <w:rsid w:val="0022319D"/>
+    <w:pPr>
+      <w:widowControl w:val="0"/>
+      <w:autoSpaceDE w:val="0"/>
+      <w:autoSpaceDN w:val="0"/>
+      <w:adjustRightInd w:val="0"/>
+    </w:pPr>
+    <w:rPr>
+      <w:rFonts w:ascii="Arial" w:hAnsi="Arial" w:cs="Arial"/>
+      <w:color w:val="000000"/>
+    </w:rPr>
+  </w:style>
+</w:styles>
+</file>
+
+<file path=word/stylesWithEffects.xml><?xml version="1.0" encoding="utf-8"?>
+<w:styles xmlns:wpc="http://schemas.microsoft.com/office/word/2010/wordprocessingCanvas" xmlns:mo="http://schemas.microsoft.com/office/mac/office/2008/main" xmlns:mc="http://schemas.openxmlformats.org/markup-compatibility/2006" xmlns:mv="urn:schemas-microsoft-com:mac:vml" xmlns:o="urn:schemas-microsoft-com:office:office" xmlns:r="http://schemas.openxmlformats.org/officeDocument/2006/relationships" xmlns:m="http://schemas.openxmlformats.org/officeDocument/2006/math" xmlns:v="urn:schemas-microsoft-com:vml" xmlns:wp14="http://schemas.microsoft.com/office/word/2010/wordprocessingDrawing" xmlns:wp="http://schemas.openxmlformats.org/drawingml/2006/wordprocessingDrawing" xmlns:w10="urn:schemas-microsoft-com:office:word" xmlns:w="http://schemas.openxmlformats.org/wordprocessingml/2006/main" xmlns:w14="http://schemas.microsoft.com/office/word/2010/wordml" xmlns:wpg="http://schemas.microsoft.com/office/word/2010/wordprocessingGroup" xmlns:wpi="http://schemas.microsoft.com/office/word/2010/wordprocessingInk" xmlns:wne="http://schemas.microsoft.com/office/word/2006/wordml" xmlns:wps="http://schemas.microsoft.com/office/word/2010/wordprocessingShape" mc:Ignorable="w14 wp14">
+  <w:docDefaults>
+    <w:rPrDefault>
+      <w:rPr>
+        <w:rFonts w:asciiTheme="minorHAnsi" w:eastAsiaTheme="minorEastAsia" w:hAnsiTheme="minorHAnsi" w:cstheme="minorBidi"/>
+        <w:sz w:val="24"/>
+        <w:szCs w:val="24"/>
+        <w:lang w:val="en-US" w:eastAsia="en-US" w:bidi="ar-SA"/>
+      </w:rPr>
+    </w:rPrDefault>
+    <w:pPrDefault/>
+  </w:docDefaults>
+  <w:latentStyles w:defLockedState="0" w:defUIPriority="99" w:defSemiHidden="1" w:defUnhideWhenUsed="1" w:defQFormat="0" w:count="276">
+    <w:lsdException w:name="Normal" w:semiHidden="0" w:uiPriority="0" w:unhideWhenUsed="0" w:qFormat="1"/>
+    <w:lsdException w:name="heading 1" w:semiHidden="0" w:uiPriority="9" w:unhideWhenUsed="0" w:qFormat="1"/>
+    <w:lsdException w:name="heading 2" w:uiPriority="9" w:qFormat="1"/>
+    <w:lsdException w:name="heading 3" w:uiPriority="9" w:qFormat="1"/>
+    <w:lsdException w:name="heading 4" w:uiPriority="9" w:qFormat="1"/>
+    <w:lsdException w:name="heading 5" w:uiPriority="9" w:qFormat="1"/>
+    <w:lsdException w:name="heading 6" w:uiPriority="9" w:qFormat="1"/>
+    <w:lsdException w:name="heading 7" w:uiPriority="9" w:qFormat="1"/>
+    <w:lsdException w:name="heading 8" w:uiPriority="9" w:qFormat="1"/>
+    <w:lsdException w:name="heading 9" w:uiPriority="9" w:qFormat="1"/>
+    <w:lsdException w:name="toc 1" w:uiPriority="39"/>
+    <w:lsdException w:name="toc 2" w:uiPriority="39"/>
+    <w:lsdException w:name="toc 3" w:uiPriority="39"/>
+    <w:lsdException w:name="toc 4" w:uiPriority="39"/>
+    <w:lsdException w:name="toc 5" w:uiPriority="39"/>
+    <w:lsdException w:name="toc 6" w:uiPriority="39"/>
+    <w:lsdException w:name="toc 7" w:uiPriority="39"/>
+    <w:lsdException w:name="toc 8" w:uiPriority="39"/>
+    <w:lsdException w:name="toc 9" w:uiPriority="39"/>
+    <w:lsdException w:name="caption" w:uiPriority="35" w:qFormat="1"/>
+    <w:lsdException w:name="Title" w:semiHidden="0" w:uiPriority="10" w:unhideWhenUsed="0" w:qFormat="1"/>
+    <w:lsdException w:name="Default Paragraph Font" w:uiPriority="1"/>
+    <w:lsdException w:name="Subtitle" w:semiHidden="0" w:uiPriority="11" w:unhideWhenUsed="0" w:qFormat="1"/>
+    <w:lsdException w:name="Strong" w:semiHidden="0" w:uiPriority="22" w:unhideWhenUsed="0" w:qFormat="1"/>
+    <w:lsdException w:name="Emphasis" w:semiHidden="0" w:uiPriority="20" w:unhideWhenUsed="0" w:qFormat="1"/>
+    <w:lsdException w:name="Table Grid" w:semiHidden="0" w:uiPriority="59" w:unhideWhenUsed="0"/>
+    <w:lsdException w:name="Note Level 1" w:semiHidden="0" w:unhideWhenUsed="0"/>
+    <w:lsdException w:name="Note Level 2" w:semiHidden="0" w:unhideWhenUsed="0"/>
+    <w:lsdException w:name="Note Level 3" w:semiHidden="0" w:unhideWhenUsed="0"/>
+    <w:lsdException w:name="Note Level 4" w:semiHidden="0" w:unhideWhenUsed="0"/>
+    <w:lsdException w:name="Note Level 5" w:semiHidden="0" w:unhideWhenUsed="0"/>
+    <w:lsdException w:name="Note Level 6" w:semiHidden="0" w:unhideWhenUsed="0"/>
+    <w:lsdException w:name="Note Level 7" w:semiHidden="0" w:unhideWhenUsed="0"/>
+    <w:lsdException w:name="Note Level 8" w:semiHidden="0" w:unhideWhenUsed="0"/>
+    <w:lsdException w:name="Note Level 9" w:semiHidden="0" w:unhideWhenUsed="0"/>
+    <w:lsdException w:name="Placeholder Text" w:unhideWhenUsed="0"/>
+    <w:lsdException w:name="No Spacing" w:semiHidden="0" w:uiPriority="1" w:unhideWhenUsed="0" w:qFormat="1"/>
+    <w:lsdException w:name="Light Shading" w:semiHidden="0" w:uiPriority="60" w:unhideWhenUsed="0"/>
+    <w:lsdException w:name="Light List" w:semiHidden="0" w:uiPriority="61" w:unhideWhenUsed="0"/>
+    <w:lsdException w:name="Light Grid" w:semiHidden="0" w:uiPriority="62" w:unhideWhenUsed="0"/>
+    <w:lsdException w:name="Medium Shading 1" w:semiHidden="0" w:uiPriority="63" w:unhideWhenUsed="0"/>
+    <w:lsdException w:name="Medium Shading 2" w:semiHidden="0" w:uiPriority="64" w:unhideWhenUsed="0"/>
+    <w:lsdException w:name="Medium List 1" w:semiHidden="0" w:uiPriority="65" w:unhideWhenUsed="0"/>
+    <w:lsdException w:name="Medium List 2" w:semiHidden="0" w:uiPriority="66" w:unhideWhenUsed="0"/>
+    <w:lsdException w:name="Medium Grid 1" w:semiHidden="0" w:uiPriority="67" w:unhideWhenUsed="0"/>
+    <w:lsdException w:name="Medium Grid 2" w:semiHidden="0" w:uiPriority="68" w:unhideWhenUsed="0"/>
+    <w:lsdException w:name="Medium Grid 3" w:semiHidden="0" w:uiPriority="69" w:unhideWhenUsed="0"/>
+    <w:lsdException w:name="Dark List" w:semiHidden="0" w:uiPriority="70" w:unhideWhenUsed="0"/>
+    <w:lsdException w:name="Colorful Shading" w:semiHidden="0" w:uiPriority="71" w:unhideWhenUsed="0"/>
+    <w:lsdException w:name="Colorful List" w:semiHidden="0" w:uiPriority="72" w:unhideWhenUsed="0"/>
+    <w:lsdException w:name="Colorful Grid" w:semiHidden="0" w:uiPriority="73" w:unhideWhenUsed="0"/>
+    <w:lsdException w:name="Light Shading Accent 1" w:semiHidden="0" w:uiPriority="60" w:unhideWhenUsed="0"/>
+    <w:lsdException w:name="Light List Accent 1" w:semiHidden="0" w:uiPriority="61" w:unhideWhenUsed="0"/>
+    <w:lsdException w:name="Light Grid Accent 1" w:semiHidden="0" w:uiPriority="62" w:unhideWhenUsed="0"/>
+    <w:lsdException w:name="Medium Shading 1 Accent 1" w:semiHidden="0" w:uiPriority="63" w:unhideWhenUsed="0"/>
+    <w:lsdException w:name="Medium Shading 2 Accent 1" w:semiHidden="0" w:uiPriority="64" w:unhideWhenUsed="0"/>
+    <w:lsdException w:name="Medium List 1 Accent 1" w:semiHidden="0" w:uiPriority="65" w:unhideWhenUsed="0"/>
+    <w:lsdException w:name="Revision" w:unhideWhenUsed="0"/>
+    <w:lsdException w:name="List Paragraph" w:semiHidden="0" w:uiPriority="34" w:unhideWhenUsed="0" w:qFormat="1"/>
+    <w:lsdException w:name="Quote" w:semiHidden="0" w:uiPriority="29" w:unhideWhenUsed="0" w:qFormat="1"/>
+    <w:lsdException w:name="Intense Quote" w:semiHidden="0" w:uiPriority="30" w:unhideWhenUsed="0" w:qFormat="1"/>
+    <w:lsdException w:name="Medium List 2 Accent 1" w:semiHidden="0" w:uiPriority="66" w:unhideWhenUsed="0"/>
+    <w:lsdException w:name="Medium Grid 1 Accent 1" w:semiHidden="0" w:uiPriority="67" w:unhideWhenUsed="0"/>
+    <w:lsdException w:name="Medium Grid 2 Accent 1" w:semiHidden="0" w:uiPriority="68" w:unhideWhenUsed="0"/>
+    <w:lsdException w:name="Medium Grid 3 Accent 1" w:semiHidden="0" w:uiPriority="69" w:unhideWhenUsed="0"/>
+    <w:lsdException w:name="Dark List Accent 1" w:semiHidden="0" w:uiPriority="70" w:unhideWhenUsed="0"/>
+    <w:lsdException w:name="Colorful Shading Accent 1" w:semiHidden="0" w:uiPriority="71" w:unhideWhenUsed="0"/>
+    <w:lsdException w:name="Colorful List Accent 1" w:semiHidden="0" w:uiPriority="72" w:unhideWhenUsed="0"/>
+    <w:lsdException w:name="Colorful Grid Accent 1" w:semiHidden="0" w:uiPriority="73" w:unhideWhenUsed="0"/>
+    <w:lsdException w:name="Light Shading Accent 2" w:semiHidden="0" w:uiPriority="60" w:unhideWhenUsed="0"/>
+    <w:lsdException w:name="Light List Accent 2" w:semiHidden="0" w:uiPriority="61" w:unhideWhenUsed="0"/>
+    <w:lsdException w:name="Light Grid Accent 2" w:semiHidden="0" w:uiPriority="62" w:unhideWhenUsed="0"/>
+    <w:lsdException w:name="Medium Shading 1 Accent 2" w:semiHidden="0" w:uiPriority="63" w:unhideWhenUsed="0"/>
+    <w:lsdException w:name="Medium Shading 2 Accent 2" w:semiHidden="0" w:uiPriority="64" w:unhideWhenUsed="0"/>
+    <w:lsdException w:name="Medium List 1 Accent 2" w:semiHidden="0" w:uiPriority="65" w:unhideWhenUsed="0"/>
+    <w:lsdException w:name="Medium List 2 Accent 2" w:semiHidden="0" w:uiPriority="66" w:unhideWhenUsed="0"/>
+    <w:lsdException w:name="Medium Grid 1 Accent 2" w:semiHidden="0" w:uiPriority="67" w:unhideWhenUsed="0"/>
+    <w:lsdException w:name="Medium Grid 2 Accent 2" w:semiHidden="0" w:uiPriority="68" w:unhideWhenUsed="0"/>
+    <w:lsdException w:name="Medium Grid 3 Accent 2" w:semiHidden="0" w:uiPriority="69" w:unhideWhenUsed="0"/>
+    <w:lsdException w:name="Dark List Accent 2" w:semiHidden="0" w:uiPriority="70" w:unhideWhenUsed="0"/>
+    <w:lsdException w:name="Colorful Shading Accent 2" w:semiHidden="0" w:uiPriority="71" w:unhideWhenUsed="0"/>
+    <w:lsdException w:name="Colorful List Accent 2" w:semiHidden="0" w:uiPriority="72" w:unhideWhenUsed="0"/>
+    <w:lsdException w:name="Colorful Grid Accent 2" w:semiHidden="0" w:uiPriority="73" w:unhideWhenUsed="0"/>
+    <w:lsdException w:name="Light Shading Accent 3" w:semiHidden="0" w:uiPriority="60" w:unhideWhenUsed="0"/>
+    <w:lsdException w:name="Light List Accent 3" w:semiHidden="0" w:uiPriority="61" w:unhideWhenUsed="0"/>
+    <w:lsdException w:name="Light Grid Accent 3" w:semiHidden="0" w:uiPriority="62" w:unhideWhenUsed="0"/>
+    <w:lsdException w:name="Medium Shading 1 Accent 3" w:semiHidden="0" w:uiPriority="63" w:unhideWhenUsed="0"/>
+    <w:lsdException w:name="Medium Shading 2 Accent 3" w:semiHidden="0" w:uiPriority="64" w:unhideWhenUsed="0"/>
+    <w:lsdException w:name="Medium List 1 Accent 3" w:semiHidden="0" w:uiPriority="65" w:unhideWhenUsed="0"/>
+    <w:lsdException w:name="Medium List 2 Accent 3" w:semiHidden="0" w:uiPriority="66" w:unhideWhenUsed="0"/>
+    <w:lsdException w:name="Medium Grid 1 Accent 3" w:semiHidden="0" w:uiPriority="67" w:unhideWhenUsed="0"/>
+    <w:lsdException w:name="Medium Grid 2 Accent 3" w:semiHidden="0" w:uiPriority="68" w:unhideWhenUsed="0"/>
+    <w:lsdException w:name="Medium Grid 3 Accent 3" w:semiHidden="0" w:uiPriority="69" w:unhideWhenUsed="0"/>
+    <w:lsdException w:name="Dark List Accent 3" w:semiHidden="0" w:uiPriority="70" w:unhideWhenUsed="0"/>
+    <w:lsdException w:name="Colorful Shading Accent 3" w:semiHidden="0" w:uiPriority="71" w:unhideWhenUsed="0"/>
+    <w:lsdException w:name="Colorful List Accent 3" w:semiHidden="0" w:uiPriority="72" w:unhideWhenUsed="0"/>
+    <w:lsdException w:name="Colorful Grid Accent 3" w:semiHidden="0" w:uiPriority="73" w:unhideWhenUsed="0"/>
+    <w:lsdException w:name="Light Shading Accent 4" w:semiHidden="0" w:uiPriority="60" w:unhideWhenUsed="0"/>
+    <w:lsdException w:name="Light List Accent 4" w:semiHidden="0" w:uiPriority="61" w:unhideWhenUsed="0"/>
+    <w:lsdException w:name="Light Grid Accent 4" w:semiHidden="0" w:uiPriority="62" w:unhideWhenUsed="0"/>
+    <w:lsdException w:name="Medium Shading 1 Accent 4" w:semiHidden="0" w:uiPriority="63" w:unhideWhenUsed="0"/>
+    <w:lsdException w:name="Medium Shading 2 Accent 4" w:semiHidden="0" w:uiPriority="64" w:unhideWhenUsed="0"/>
+    <w:lsdException w:name="Medium List 1 Accent 4" w:semiHidden="0" w:uiPriority="65" w:unhideWhenUsed="0"/>
+    <w:lsdException w:name="Medium List 2 Accent 4" w:semiHidden="0" w:uiPriority="66" w:unhideWhenUsed="0"/>
+    <w:lsdException w:name="Medium Grid 1 Accent 4" w:semiHidden="0" w:uiPriority="67" w:unhideWhenUsed="0"/>
+    <w:lsdException w:name="Medium Grid 2 Accent 4" w:semiHidden="0" w:uiPriority="68" w:unhideWhenUsed="0"/>
+    <w:lsdException w:name="Medium Grid 3 Accent 4" w:semiHidden="0" w:uiPriority="69" w:unhideWhenUsed="0"/>
+    <w:lsdException w:name="Dark List Accent 4" w:semiHidden="0" w:uiPriority="70" w:unhideWhenUsed="0"/>
+    <w:lsdException w:name="Colorful Shading Accent 4" w:semiHidden="0" w:uiPriority="71" w:unhideWhenUsed="0"/>
+    <w:lsdException w:name="Colorful List Accent 4" w:semiHidden="0" w:uiPriority="72" w:unhideWhenUsed="0"/>
+    <w:lsdException w:name="Colorful Grid Accent 4" w:semiHidden="0" w:uiPriority="73" w:unhideWhenUsed="0"/>
+    <w:lsdException w:name="Light Shading Accent 5" w:semiHidden="0" w:uiPriority="60" w:unhideWhenUsed="0"/>
+    <w:lsdException w:name="Light List Accent 5" w:semiHidden="0" w:uiPriority="61" w:unhideWhenUsed="0"/>
+    <w:lsdException w:name="Light Grid Accent 5" w:semiHidden="0" w:uiPriority="62" w:unhideWhenUsed="0"/>
+    <w:lsdException w:name="Medium Shading 1 Accent 5" w:semiHidden="0" w:uiPriority="63" w:unhideWhenUsed="0"/>
+    <w:lsdException w:name="Medium Shading 2 Accent 5" w:semiHidden="0" w:uiPriority="64" w:unhideWhenUsed="0"/>
+    <w:lsdException w:name="Medium List 1 Accent 5" w:semiHidden="0" w:uiPriority="65" w:unhideWhenUsed="0"/>
+    <w:lsdException w:name="Medium List 2 Accent 5" w:semiHidden="0" w:uiPriority="66" w:unhideWhenUsed="0"/>
+    <w:lsdException w:name="Medium Grid 1 Accent 5" w:semiHidden="0" w:uiPriority="67" w:unhideWhenUsed="0"/>
+    <w:lsdException w:name="Medium Grid 2 Accent 5" w:semiHidden="0" w:uiPriority="68" w:unhideWhenUsed="0"/>
+    <w:lsdException w:name="Medium Grid 3 Accent 5" w:semiHidden="0" w:uiPriority="69" w:unhideWhenUsed="0"/>
+    <w:lsdException w:name="Dark List Accent 5" w:semiHidden="0" w:uiPriority="70" w:unhideWhenUsed="0"/>
+    <w:lsdException w:name="Colorful Shading Accent 5" w:semiHidden="0" w:uiPriority="71" w:unhideWhenUsed="0"/>
+    <w:lsdException w:name="Colorful List Accent 5" w:semiHidden="0" w:uiPriority="72" w:unhideWhenUsed="0"/>
+    <w:lsdException w:name="Colorful Grid Accent 5" w:semiHidden="0" w:uiPriority="73" w:unhideWhenUsed="0"/>
+    <w:lsdException w:name="Light Shading Accent 6" w:semiHidden="0" w:uiPriority="60" w:unhideWhenUsed="0"/>
+    <w:lsdException w:name="Light List Accent 6" w:semiHidden="0" w:uiPriority="61" w:unhideWhenUsed="0"/>
+    <w:lsdException w:name="Light Grid Accent 6" w:semiHidden="0" w:uiPriority="62" w:unhideWhenUsed="0"/>
+    <w:lsdException w:name="Medium Shading 1 Accent 6" w:semiHidden="0" w:uiPriority="63" w:unhideWhenUsed="0"/>
+    <w:lsdException w:name="Medium Shading 2 Accent 6" w:semiHidden="0" w:uiPriority="64" w:unhideWhenUsed="0"/>
+    <w:lsdException w:name="Medium List 1 Accent 6" w:semiHidden="0" w:uiPriority="65" w:unhideWhenUsed="0"/>
+    <w:lsdException w:name="Medium List 2 Accent 6" w:semiHidden="0" w:uiPriority="66" w:unhideWhenUsed="0"/>
+    <w:lsdException w:name="Medium Grid 1 Accent 6" w:semiHidden="0" w:uiPriority="67" w:unhideWhenUsed="0"/>
+    <w:lsdException w:name="Medium Grid 2 Accent 6" w:semiHidden="0" w:uiPriority="68" w:unhideWhenUsed="0"/>
+    <w:lsdException w:name="Medium Grid 3 Accent 6" w:semiHidden="0" w:uiPriority="69" w:unhideWhenUsed="0"/>
+    <w:lsdException w:name="Dark List Accent 6" w:semiHidden="0" w:uiPriority="70" w:unhideWhenUsed="0"/>
+    <w:lsdException w:name="Colorful Shading Accent 6" w:semiHidden="0" w:uiPriority="71" w:unhideWhenUsed="0"/>
+    <w:lsdException w:name="Colorful List Accent 6" w:semiHidden="0" w:uiPriority="72" w:unhideWhenUsed="0"/>
+    <w:lsdException w:name="Colorful Grid Accent 6" w:semiHidden="0" w:uiPriority="73" w:unhideWhenUsed="0"/>
+    <w:lsdException w:name="Subtle Emphasis" w:semiHidden="0" w:uiPriority="19" w:unhideWhenUsed="0" w:qFormat="1"/>
+    <w:lsdException w:name="Intense Emphasis" w:semiHidden="0" w:uiPriority="21" w:unhideWhenUsed="0" w:qFormat="1"/>
+    <w:lsdException w:name="Subtle Reference" w:semiHidden="0" w:uiPriority="31" w:unhideWhenUsed="0" w:qFormat="1"/>
+    <w:lsdException w:name="Intense Reference" w:semiHidden="0" w:uiPriority="32" w:unhideWhenUsed="0" w:qFormat="1"/>
+    <w:lsdException w:name="Book Title" w:semiHidden="0" w:uiPriority="33" w:unhideWhenUsed="0" w:qFormat="1"/>
+    <w:lsdException w:name="Bibliography" w:uiPriority="37"/>
+    <w:lsdException w:name="TOC Heading" w:uiPriority="39" w:qFormat="1"/>
   </w:latentStyles>
   <w:style w:type="paragraph" w:default="1" w:styleId="Normal">
     <w:name w:val="Normal"/>

</xml_diff>